<commit_message>
Added design for Pipeline
</commit_message>
<xml_diff>
--- a/Documents/DesignDoc.docx
+++ b/Documents/DesignDoc.docx
@@ -6,6 +6,8 @@
       <w:pPr>
         <w:pStyle w:val="Heading1"/>
       </w:pPr>
+      <w:bookmarkStart w:id="0" w:name="_GoBack"/>
+      <w:bookmarkEnd w:id="0"/>
       <w:r>
         <w:t>Change Log</w:t>
       </w:r>
@@ -106,10 +108,270 @@
           </w:p>
         </w:tc>
       </w:tr>
+      <w:tr>
+        <w:tc>
+          <w:tcPr>
+            <w:tcW w:w="2254" w:type="dxa"/>
+          </w:tcPr>
+          <w:p>
+            <w:r>
+              <w:t>23-06-2013</w:t>
+            </w:r>
+          </w:p>
+        </w:tc>
+        <w:tc>
+          <w:tcPr>
+            <w:tcW w:w="2254" w:type="dxa"/>
+          </w:tcPr>
+          <w:p>
+            <w:r>
+              <w:t>0.1.1</w:t>
+            </w:r>
+          </w:p>
+        </w:tc>
+        <w:tc>
+          <w:tcPr>
+            <w:tcW w:w="2254" w:type="dxa"/>
+          </w:tcPr>
+          <w:p>
+            <w:r>
+              <w:t>Added Pipeline Image Processing</w:t>
+            </w:r>
+          </w:p>
+        </w:tc>
+        <w:tc>
+          <w:tcPr>
+            <w:tcW w:w="2254" w:type="dxa"/>
+          </w:tcPr>
+          <w:p>
+            <w:r>
+              <w:t>Zane Bloom</w:t>
+            </w:r>
+          </w:p>
+        </w:tc>
+      </w:tr>
     </w:tbl>
+    <w:p/>
     <w:p>
-      <w:bookmarkStart w:id="0" w:name="_GoBack"/>
-      <w:bookmarkEnd w:id="0"/>
+      <w:pPr>
+        <w:pStyle w:val="Heading1"/>
+      </w:pPr>
+      <w:r>
+        <w:t>Functional Requirements</w:t>
+      </w:r>
+    </w:p>
+    <w:p>
+      <w:pPr>
+        <w:pStyle w:val="Heading2"/>
+      </w:pPr>
+      <w:r>
+        <w:t>Pipeline Image Processing</w:t>
+      </w:r>
+    </w:p>
+    <w:p>
+      <w:r>
+        <w:t>The pipeline must capture an image from a camera, push the image through the attached filters and persist the image and its data for reference later on.</w:t>
+      </w:r>
+    </w:p>
+    <w:p>
+      <w:pPr>
+        <w:pStyle w:val="Heading3"/>
+      </w:pPr>
+      <w:r>
+        <w:t>Service Contract</w:t>
+      </w:r>
+      <w:r>
+        <w:rPr>
+          <w:noProof/>
+          <w:lang w:eastAsia="en-ZA"/>
+        </w:rPr>
+        <w:drawing>
+          <wp:inline distT="0" distB="0" distL="0" distR="0">
+            <wp:extent cx="5732145" cy="2974975"/>
+            <wp:effectExtent l="0" t="0" r="1905" b="0"/>
+            <wp:docPr id="4" name="Picture 4" descr="G:\University\2014\COS 301\Main Project\Documents\UML Pictures\PipelineClass.jpg"/>
+            <wp:cNvGraphicFramePr>
+              <a:graphicFrameLocks xmlns:a="http://schemas.openxmlformats.org/drawingml/2006/main" noChangeAspect="1"/>
+            </wp:cNvGraphicFramePr>
+            <a:graphic xmlns:a="http://schemas.openxmlformats.org/drawingml/2006/main">
+              <a:graphicData uri="http://schemas.openxmlformats.org/drawingml/2006/picture">
+                <pic:pic xmlns:pic="http://schemas.openxmlformats.org/drawingml/2006/picture">
+                  <pic:nvPicPr>
+                    <pic:cNvPr id="0" name="Picture 4" descr="G:\University\2014\COS 301\Main Project\Documents\UML Pictures\PipelineClass.jpg"/>
+                    <pic:cNvPicPr>
+                      <a:picLocks noChangeAspect="1" noChangeArrowheads="1"/>
+                    </pic:cNvPicPr>
+                  </pic:nvPicPr>
+                  <pic:blipFill>
+                    <a:blip r:embed="rId4">
+                      <a:extLst>
+                        <a:ext uri="{28A0092B-C50C-407E-A947-70E740481C1C}">
+                          <a14:useLocalDpi xmlns:a14="http://schemas.microsoft.com/office/drawing/2010/main" val="0"/>
+                        </a:ext>
+                      </a:extLst>
+                    </a:blip>
+                    <a:srcRect/>
+                    <a:stretch>
+                      <a:fillRect/>
+                    </a:stretch>
+                  </pic:blipFill>
+                  <pic:spPr bwMode="auto">
+                    <a:xfrm>
+                      <a:off x="0" y="0"/>
+                      <a:ext cx="5732145" cy="2974975"/>
+                    </a:xfrm>
+                    <a:prstGeom prst="rect">
+                      <a:avLst/>
+                    </a:prstGeom>
+                    <a:noFill/>
+                    <a:ln>
+                      <a:noFill/>
+                    </a:ln>
+                  </pic:spPr>
+                </pic:pic>
+              </a:graphicData>
+            </a:graphic>
+          </wp:inline>
+        </w:drawing>
+      </w:r>
+    </w:p>
+    <w:p>
+      <w:pPr>
+        <w:tabs>
+          <w:tab w:val="left" w:pos="1021"/>
+        </w:tabs>
+      </w:pPr>
+    </w:p>
+    <w:p>
+      <w:pPr>
+        <w:pStyle w:val="Heading3"/>
+      </w:pPr>
+      <w:r>
+        <w:lastRenderedPageBreak/>
+        <w:t>Functional Use Case</w:t>
+      </w:r>
+    </w:p>
+    <w:p>
+      <w:r>
+        <w:rPr>
+          <w:noProof/>
+          <w:lang w:eastAsia="en-ZA"/>
+        </w:rPr>
+        <w:drawing>
+          <wp:inline distT="0" distB="0" distL="0" distR="0">
+            <wp:extent cx="5622925" cy="4258310"/>
+            <wp:effectExtent l="0" t="0" r="0" b="8890"/>
+            <wp:docPr id="2" name="Picture 2" descr="G:\University\2014\COS 301\Main Project\Documents\UML Pictures\PipelineUseCase.jpg"/>
+            <wp:cNvGraphicFramePr>
+              <a:graphicFrameLocks xmlns:a="http://schemas.openxmlformats.org/drawingml/2006/main" noChangeAspect="1"/>
+            </wp:cNvGraphicFramePr>
+            <a:graphic xmlns:a="http://schemas.openxmlformats.org/drawingml/2006/main">
+              <a:graphicData uri="http://schemas.openxmlformats.org/drawingml/2006/picture">
+                <pic:pic xmlns:pic="http://schemas.openxmlformats.org/drawingml/2006/picture">
+                  <pic:nvPicPr>
+                    <pic:cNvPr id="0" name="Picture 2" descr="G:\University\2014\COS 301\Main Project\Documents\UML Pictures\PipelineUseCase.jpg"/>
+                    <pic:cNvPicPr>
+                      <a:picLocks noChangeAspect="1" noChangeArrowheads="1"/>
+                    </pic:cNvPicPr>
+                  </pic:nvPicPr>
+                  <pic:blipFill>
+                    <a:blip r:embed="rId5">
+                      <a:extLst>
+                        <a:ext uri="{28A0092B-C50C-407E-A947-70E740481C1C}">
+                          <a14:useLocalDpi xmlns:a14="http://schemas.microsoft.com/office/drawing/2010/main" val="0"/>
+                        </a:ext>
+                      </a:extLst>
+                    </a:blip>
+                    <a:srcRect/>
+                    <a:stretch>
+                      <a:fillRect/>
+                    </a:stretch>
+                  </pic:blipFill>
+                  <pic:spPr bwMode="auto">
+                    <a:xfrm>
+                      <a:off x="0" y="0"/>
+                      <a:ext cx="5622925" cy="4258310"/>
+                    </a:xfrm>
+                    <a:prstGeom prst="rect">
+                      <a:avLst/>
+                    </a:prstGeom>
+                    <a:noFill/>
+                    <a:ln>
+                      <a:noFill/>
+                    </a:ln>
+                  </pic:spPr>
+                </pic:pic>
+              </a:graphicData>
+            </a:graphic>
+          </wp:inline>
+        </w:drawing>
+      </w:r>
+    </w:p>
+    <w:p/>
+    <w:p>
+      <w:pPr>
+        <w:pStyle w:val="Heading3"/>
+      </w:pPr>
+      <w:r>
+        <w:lastRenderedPageBreak/>
+        <w:t>Process Specification</w:t>
+      </w:r>
+    </w:p>
+    <w:p>
+      <w:r>
+        <w:rPr>
+          <w:noProof/>
+          <w:lang w:eastAsia="en-ZA"/>
+        </w:rPr>
+        <w:drawing>
+          <wp:inline distT="0" distB="0" distL="0" distR="0">
+            <wp:extent cx="5459095" cy="4087495"/>
+            <wp:effectExtent l="0" t="0" r="8255" b="8255"/>
+            <wp:docPr id="3" name="Picture 3" descr="G:\University\2014\COS 301\Main Project\Documents\UML Pictures\SequentailPipelineActivity.jpg"/>
+            <wp:cNvGraphicFramePr>
+              <a:graphicFrameLocks xmlns:a="http://schemas.openxmlformats.org/drawingml/2006/main" noChangeAspect="1"/>
+            </wp:cNvGraphicFramePr>
+            <a:graphic xmlns:a="http://schemas.openxmlformats.org/drawingml/2006/main">
+              <a:graphicData uri="http://schemas.openxmlformats.org/drawingml/2006/picture">
+                <pic:pic xmlns:pic="http://schemas.openxmlformats.org/drawingml/2006/picture">
+                  <pic:nvPicPr>
+                    <pic:cNvPr id="0" name="Picture 3" descr="G:\University\2014\COS 301\Main Project\Documents\UML Pictures\SequentailPipelineActivity.jpg"/>
+                    <pic:cNvPicPr>
+                      <a:picLocks noChangeAspect="1" noChangeArrowheads="1"/>
+                    </pic:cNvPicPr>
+                  </pic:nvPicPr>
+                  <pic:blipFill>
+                    <a:blip r:embed="rId6">
+                      <a:extLst>
+                        <a:ext uri="{28A0092B-C50C-407E-A947-70E740481C1C}">
+                          <a14:useLocalDpi xmlns:a14="http://schemas.microsoft.com/office/drawing/2010/main" val="0"/>
+                        </a:ext>
+                      </a:extLst>
+                    </a:blip>
+                    <a:srcRect/>
+                    <a:stretch>
+                      <a:fillRect/>
+                    </a:stretch>
+                  </pic:blipFill>
+                  <pic:spPr bwMode="auto">
+                    <a:xfrm>
+                      <a:off x="0" y="0"/>
+                      <a:ext cx="5459095" cy="4087495"/>
+                    </a:xfrm>
+                    <a:prstGeom prst="rect">
+                      <a:avLst/>
+                    </a:prstGeom>
+                    <a:noFill/>
+                    <a:ln>
+                      <a:noFill/>
+                    </a:ln>
+                  </pic:spPr>
+                </pic:pic>
+              </a:graphicData>
+            </a:graphic>
+          </wp:inline>
+        </w:drawing>
+      </w:r>
     </w:p>
     <w:sectPr>
       <w:pgSz w:w="11906" w:h="16838"/>
@@ -536,6 +798,50 @@
       <w:szCs w:val="32"/>
     </w:rPr>
   </w:style>
+  <w:style w:type="paragraph" w:styleId="Heading2">
+    <w:name w:val="heading 2"/>
+    <w:basedOn w:val="Normal"/>
+    <w:next w:val="Normal"/>
+    <w:link w:val="Heading2Char"/>
+    <w:uiPriority w:val="9"/>
+    <w:unhideWhenUsed/>
+    <w:qFormat/>
+    <w:rsid w:val="00AF4EDC"/>
+    <w:pPr>
+      <w:keepNext/>
+      <w:keepLines/>
+      <w:spacing w:before="40" w:after="0"/>
+      <w:outlineLvl w:val="1"/>
+    </w:pPr>
+    <w:rPr>
+      <w:rFonts w:asciiTheme="majorHAnsi" w:eastAsiaTheme="majorEastAsia" w:hAnsiTheme="majorHAnsi" w:cstheme="majorBidi"/>
+      <w:color w:val="2E74B5" w:themeColor="accent1" w:themeShade="BF"/>
+      <w:sz w:val="26"/>
+      <w:szCs w:val="26"/>
+    </w:rPr>
+  </w:style>
+  <w:style w:type="paragraph" w:styleId="Heading3">
+    <w:name w:val="heading 3"/>
+    <w:basedOn w:val="Normal"/>
+    <w:next w:val="Normal"/>
+    <w:link w:val="Heading3Char"/>
+    <w:uiPriority w:val="9"/>
+    <w:unhideWhenUsed/>
+    <w:qFormat/>
+    <w:rsid w:val="00AF4EDC"/>
+    <w:pPr>
+      <w:keepNext/>
+      <w:keepLines/>
+      <w:spacing w:before="40" w:after="0"/>
+      <w:outlineLvl w:val="2"/>
+    </w:pPr>
+    <w:rPr>
+      <w:rFonts w:asciiTheme="majorHAnsi" w:eastAsiaTheme="majorEastAsia" w:hAnsiTheme="majorHAnsi" w:cstheme="majorBidi"/>
+      <w:color w:val="1F4D78" w:themeColor="accent1" w:themeShade="7F"/>
+      <w:sz w:val="24"/>
+      <w:szCs w:val="24"/>
+    </w:rPr>
+  </w:style>
   <w:style w:type="character" w:default="1" w:styleId="DefaultParagraphFont">
     <w:name w:val="Default Paragraph Font"/>
     <w:uiPriority w:val="1"/>
@@ -601,6 +907,32 @@
         <w:right w:w="108" w:type="dxa"/>
       </w:tblCellMar>
     </w:tblPr>
+  </w:style>
+  <w:style w:type="character" w:customStyle="1" w:styleId="Heading2Char">
+    <w:name w:val="Heading 2 Char"/>
+    <w:basedOn w:val="DefaultParagraphFont"/>
+    <w:link w:val="Heading2"/>
+    <w:uiPriority w:val="9"/>
+    <w:rsid w:val="00AF4EDC"/>
+    <w:rPr>
+      <w:rFonts w:asciiTheme="majorHAnsi" w:eastAsiaTheme="majorEastAsia" w:hAnsiTheme="majorHAnsi" w:cstheme="majorBidi"/>
+      <w:color w:val="2E74B5" w:themeColor="accent1" w:themeShade="BF"/>
+      <w:sz w:val="26"/>
+      <w:szCs w:val="26"/>
+    </w:rPr>
+  </w:style>
+  <w:style w:type="character" w:customStyle="1" w:styleId="Heading3Char">
+    <w:name w:val="Heading 3 Char"/>
+    <w:basedOn w:val="DefaultParagraphFont"/>
+    <w:link w:val="Heading3"/>
+    <w:uiPriority w:val="9"/>
+    <w:rsid w:val="00AF4EDC"/>
+    <w:rPr>
+      <w:rFonts w:asciiTheme="majorHAnsi" w:eastAsiaTheme="majorEastAsia" w:hAnsiTheme="majorHAnsi" w:cstheme="majorBidi"/>
+      <w:color w:val="1F4D78" w:themeColor="accent1" w:themeShade="7F"/>
+      <w:sz w:val="24"/>
+      <w:szCs w:val="24"/>
+    </w:rPr>
   </w:style>
 </w:styles>
 </file>

</xml_diff>

<commit_message>
Updated design for Pipeline
</commit_message>
<xml_diff>
--- a/Documents/DesignDoc.docx
+++ b/Documents/DesignDoc.docx
@@ -6,8 +6,6 @@
       <w:pPr>
         <w:pStyle w:val="Heading1"/>
       </w:pPr>
-      <w:bookmarkStart w:id="0" w:name="_GoBack"/>
-      <w:bookmarkEnd w:id="0"/>
       <w:r>
         <w:t>Change Log</w:t>
       </w:r>
@@ -165,6 +163,27 @@
         <w:pStyle w:val="Heading2"/>
       </w:pPr>
       <w:r>
+        <w:t>Pipeline attachments</w:t>
+      </w:r>
+    </w:p>
+    <w:p>
+      <w:r>
+        <w:t xml:space="preserve">The user must be able to attach a Capturer, </w:t>
+      </w:r>
+      <w:proofErr w:type="spellStart"/>
+      <w:r>
+        <w:t>Persister</w:t>
+      </w:r>
+      <w:proofErr w:type="spellEnd"/>
+      <w:r>
+        <w:t xml:space="preserve"> and zero to many Filters to the pipeline.</w:t>
+      </w:r>
+    </w:p>
+    <w:p>
+      <w:pPr>
+        <w:pStyle w:val="Heading2"/>
+      </w:pPr>
+      <w:r>
         <w:t>Pipeline Image Processing</w:t>
       </w:r>
     </w:p>
@@ -259,9 +278,9 @@
         </w:rPr>
         <w:drawing>
           <wp:inline distT="0" distB="0" distL="0" distR="0">
-            <wp:extent cx="5622925" cy="4258310"/>
-            <wp:effectExtent l="0" t="0" r="0" b="8890"/>
-            <wp:docPr id="2" name="Picture 2" descr="G:\University\2014\COS 301\Main Project\Documents\UML Pictures\PipelineUseCase.jpg"/>
+            <wp:extent cx="5732145" cy="2865755"/>
+            <wp:effectExtent l="0" t="0" r="1905" b="0"/>
+            <wp:docPr id="1" name="Picture 1" descr="G:\University\2014\COS 301\Main Project\Documents\UML Pictures\PipelineUseCase.jpg"/>
             <wp:cNvGraphicFramePr>
               <a:graphicFrameLocks xmlns:a="http://schemas.openxmlformats.org/drawingml/2006/main" noChangeAspect="1"/>
             </wp:cNvGraphicFramePr>
@@ -269,7 +288,7 @@
               <a:graphicData uri="http://schemas.openxmlformats.org/drawingml/2006/picture">
                 <pic:pic xmlns:pic="http://schemas.openxmlformats.org/drawingml/2006/picture">
                   <pic:nvPicPr>
-                    <pic:cNvPr id="0" name="Picture 2" descr="G:\University\2014\COS 301\Main Project\Documents\UML Pictures\PipelineUseCase.jpg"/>
+                    <pic:cNvPr id="0" name="Picture 1" descr="G:\University\2014\COS 301\Main Project\Documents\UML Pictures\PipelineUseCase.jpg"/>
                     <pic:cNvPicPr>
                       <a:picLocks noChangeAspect="1" noChangeArrowheads="1"/>
                     </pic:cNvPicPr>
@@ -290,7 +309,7 @@
                   <pic:spPr bwMode="auto">
                     <a:xfrm>
                       <a:off x="0" y="0"/>
-                      <a:ext cx="5622925" cy="4258310"/>
+                      <a:ext cx="5732145" cy="2865755"/>
                     </a:xfrm>
                     <a:prstGeom prst="rect">
                       <a:avLst/>
@@ -313,7 +332,9 @@
         <w:pStyle w:val="Heading3"/>
       </w:pPr>
       <w:r>
-        <w:lastRenderedPageBreak/>
+        <w:t xml:space="preserve">Sequential Pipeline </w:t>
+      </w:r>
+      <w:r>
         <w:t>Process Specification</w:t>
       </w:r>
     </w:p>
@@ -372,6 +393,74 @@
           </wp:inline>
         </w:drawing>
       </w:r>
+    </w:p>
+    <w:p/>
+    <w:p>
+      <w:pPr>
+        <w:pStyle w:val="Heading3"/>
+      </w:pPr>
+      <w:r>
+        <w:lastRenderedPageBreak/>
+        <w:t>Parallel Pipeline Process Specification</w:t>
+      </w:r>
+    </w:p>
+    <w:p>
+      <w:r>
+        <w:rPr>
+          <w:noProof/>
+          <w:lang w:eastAsia="en-ZA"/>
+        </w:rPr>
+        <w:drawing>
+          <wp:inline distT="0" distB="0" distL="0" distR="0">
+            <wp:extent cx="5725160" cy="3384550"/>
+            <wp:effectExtent l="0" t="0" r="8890" b="6350"/>
+            <wp:docPr id="5" name="Picture 5" descr="G:\University\2014\COS 301\Main Project\Documents\UML Pictures\ParallelPipelineActivity.jpg"/>
+            <wp:cNvGraphicFramePr>
+              <a:graphicFrameLocks xmlns:a="http://schemas.openxmlformats.org/drawingml/2006/main" noChangeAspect="1"/>
+            </wp:cNvGraphicFramePr>
+            <a:graphic xmlns:a="http://schemas.openxmlformats.org/drawingml/2006/main">
+              <a:graphicData uri="http://schemas.openxmlformats.org/drawingml/2006/picture">
+                <pic:pic xmlns:pic="http://schemas.openxmlformats.org/drawingml/2006/picture">
+                  <pic:nvPicPr>
+                    <pic:cNvPr id="0" name="Picture 2" descr="G:\University\2014\COS 301\Main Project\Documents\UML Pictures\ParallelPipelineActivity.jpg"/>
+                    <pic:cNvPicPr>
+                      <a:picLocks noChangeAspect="1" noChangeArrowheads="1"/>
+                    </pic:cNvPicPr>
+                  </pic:nvPicPr>
+                  <pic:blipFill>
+                    <a:blip r:embed="rId7">
+                      <a:extLst>
+                        <a:ext uri="{28A0092B-C50C-407E-A947-70E740481C1C}">
+                          <a14:useLocalDpi xmlns:a14="http://schemas.microsoft.com/office/drawing/2010/main" val="0"/>
+                        </a:ext>
+                      </a:extLst>
+                    </a:blip>
+                    <a:srcRect/>
+                    <a:stretch>
+                      <a:fillRect/>
+                    </a:stretch>
+                  </pic:blipFill>
+                  <pic:spPr bwMode="auto">
+                    <a:xfrm>
+                      <a:off x="0" y="0"/>
+                      <a:ext cx="5725160" cy="3384550"/>
+                    </a:xfrm>
+                    <a:prstGeom prst="rect">
+                      <a:avLst/>
+                    </a:prstGeom>
+                    <a:noFill/>
+                    <a:ln>
+                      <a:noFill/>
+                    </a:ln>
+                  </pic:spPr>
+                </pic:pic>
+              </a:graphicData>
+            </a:graphic>
+          </wp:inline>
+        </w:drawing>
+      </w:r>
+      <w:bookmarkStart w:id="0" w:name="_GoBack"/>
+      <w:bookmarkEnd w:id="0"/>
     </w:p>
     <w:sectPr>
       <w:pgSz w:w="11906" w:h="16838"/>

</xml_diff>

<commit_message>
Update with FaceDetect Diagrams
</commit_message>
<xml_diff>
--- a/Documents/DesignDoc.docx
+++ b/Documents/DesignDoc.docx
@@ -1,6 +1,6 @@
 
 <file path=word/document.xml><?xml version="1.0" encoding="utf-8"?>
-<w:document xmlns:wpc="http://schemas.microsoft.com/office/word/2010/wordprocessingCanvas" xmlns:mc="http://schemas.openxmlformats.org/markup-compatibility/2006" xmlns:o="urn:schemas-microsoft-com:office:office" xmlns:r="http://schemas.openxmlformats.org/officeDocument/2006/relationships" xmlns:m="http://schemas.openxmlformats.org/officeDocument/2006/math" xmlns:v="urn:schemas-microsoft-com:vml" xmlns:wp14="http://schemas.microsoft.com/office/word/2010/wordprocessingDrawing" xmlns:wp="http://schemas.openxmlformats.org/drawingml/2006/wordprocessingDrawing" xmlns:w10="urn:schemas-microsoft-com:office:word" xmlns:w="http://schemas.openxmlformats.org/wordprocessingml/2006/main" xmlns:w14="http://schemas.microsoft.com/office/word/2010/wordml" xmlns:w15="http://schemas.microsoft.com/office/word/2012/wordml" xmlns:wpg="http://schemas.microsoft.com/office/word/2010/wordprocessingGroup" xmlns:wpi="http://schemas.microsoft.com/office/word/2010/wordprocessingInk" xmlns:wne="http://schemas.microsoft.com/office/word/2006/wordml" xmlns:wps="http://schemas.microsoft.com/office/word/2010/wordprocessingShape" mc:Ignorable="w14 w15 wp14">
+<w:document xmlns:wpc="http://schemas.microsoft.com/office/word/2010/wordprocessingCanvas" xmlns:mc="http://schemas.openxmlformats.org/markup-compatibility/2006" xmlns:o="urn:schemas-microsoft-com:office:office" xmlns:r="http://schemas.openxmlformats.org/officeDocument/2006/relationships" xmlns:m="http://schemas.openxmlformats.org/officeDocument/2006/math" xmlns:v="urn:schemas-microsoft-com:vml" xmlns:wp14="http://schemas.microsoft.com/office/word/2010/wordprocessingDrawing" xmlns:wp="http://schemas.openxmlformats.org/drawingml/2006/wordprocessingDrawing" xmlns:w10="urn:schemas-microsoft-com:office:word" xmlns:w="http://schemas.openxmlformats.org/wordprocessingml/2006/main" xmlns:w14="http://schemas.microsoft.com/office/word/2010/wordml" xmlns:wpg="http://schemas.microsoft.com/office/word/2010/wordprocessingGroup" xmlns:wpi="http://schemas.microsoft.com/office/word/2010/wordprocessingInk" xmlns:wne="http://schemas.microsoft.com/office/word/2006/wordml" xmlns:wps="http://schemas.microsoft.com/office/word/2010/wordprocessingShape" mc:Ignorable="w14 wp14">
   <w:body>
     <w:p>
       <w:pPr>
@@ -175,15 +175,7 @@
           </w:tcPr>
           <w:p>
             <w:r>
-              <w:t xml:space="preserve">Added Image </w:t>
-            </w:r>
-            <w:proofErr w:type="spellStart"/>
-            <w:r>
-              <w:t>PreProcessing</w:t>
-            </w:r>
-            <w:proofErr w:type="spellEnd"/>
-            <w:r>
-              <w:t xml:space="preserve"> Filter</w:t>
+              <w:t>Added Image PreProcessing Filter</w:t>
             </w:r>
           </w:p>
         </w:tc>
@@ -198,6 +190,48 @@
           </w:p>
         </w:tc>
       </w:tr>
+      <w:tr>
+        <w:tc>
+          <w:tcPr>
+            <w:tcW w:w="2254" w:type="dxa"/>
+          </w:tcPr>
+          <w:p>
+            <w:r>
+              <w:t>24-06-2013</w:t>
+            </w:r>
+          </w:p>
+        </w:tc>
+        <w:tc>
+          <w:tcPr>
+            <w:tcW w:w="2254" w:type="dxa"/>
+          </w:tcPr>
+          <w:p>
+            <w:r>
+              <w:t>0.1.3</w:t>
+            </w:r>
+          </w:p>
+        </w:tc>
+        <w:tc>
+          <w:tcPr>
+            <w:tcW w:w="2254" w:type="dxa"/>
+          </w:tcPr>
+          <w:p>
+            <w:r>
+              <w:t>Added Image FaceDetect Filter</w:t>
+            </w:r>
+          </w:p>
+        </w:tc>
+        <w:tc>
+          <w:tcPr>
+            <w:tcW w:w="2254" w:type="dxa"/>
+          </w:tcPr>
+          <w:p>
+            <w:r>
+              <w:t>Heelin Mistry</w:t>
+            </w:r>
+          </w:p>
+        </w:tc>
+      </w:tr>
     </w:tbl>
     <w:p/>
     <w:p>
@@ -218,15 +252,7 @@
     </w:p>
     <w:p>
       <w:r>
-        <w:t xml:space="preserve">The user must be able to attach a Capturer, </w:t>
-      </w:r>
-      <w:proofErr w:type="spellStart"/>
-      <w:r>
-        <w:t>Persister</w:t>
-      </w:r>
-      <w:proofErr w:type="spellEnd"/>
-      <w:r>
-        <w:t xml:space="preserve"> and zero to many Filters to the pipeline.</w:t>
+        <w:t>The user must be able to attach a Capturer, Persister and zero to many Filters to the pipeline.</w:t>
       </w:r>
     </w:p>
     <w:p>
@@ -272,7 +298,7 @@
                     </pic:cNvPicPr>
                   </pic:nvPicPr>
                   <pic:blipFill>
-                    <a:blip r:embed="rId5">
+                    <a:blip r:embed="rId6">
                       <a:extLst>
                         <a:ext uri="{28A0092B-C50C-407E-A947-70E740481C1C}">
                           <a14:useLocalDpi xmlns:a14="http://schemas.microsoft.com/office/drawing/2010/main" val="0"/>
@@ -347,7 +373,7 @@
                     </pic:cNvPicPr>
                   </pic:nvPicPr>
                   <pic:blipFill>
-                    <a:blip r:embed="rId6">
+                    <a:blip r:embed="rId7">
                       <a:extLst>
                         <a:ext uri="{28A0092B-C50C-407E-A947-70E740481C1C}">
                           <a14:useLocalDpi xmlns:a14="http://schemas.microsoft.com/office/drawing/2010/main" val="0"/>
@@ -418,7 +444,7 @@
                     </pic:cNvPicPr>
                   </pic:nvPicPr>
                   <pic:blipFill>
-                    <a:blip r:embed="rId7">
+                    <a:blip r:embed="rId8">
                       <a:extLst>
                         <a:ext uri="{28A0092B-C50C-407E-A947-70E740481C1C}">
                           <a14:useLocalDpi xmlns:a14="http://schemas.microsoft.com/office/drawing/2010/main" val="0"/>
@@ -487,7 +513,7 @@
                     </pic:cNvPicPr>
                   </pic:nvPicPr>
                   <pic:blipFill>
-                    <a:blip r:embed="rId8">
+                    <a:blip r:embed="rId9">
                       <a:extLst>
                         <a:ext uri="{28A0092B-C50C-407E-A947-70E740481C1C}">
                           <a14:useLocalDpi xmlns:a14="http://schemas.microsoft.com/office/drawing/2010/main" val="0"/>
@@ -568,7 +594,7 @@
                     </pic:cNvPicPr>
                   </pic:nvPicPr>
                   <pic:blipFill>
-                    <a:blip r:embed="rId9">
+                    <a:blip r:embed="rId10">
                       <a:extLst>
                         <a:ext uri="{28A0092B-C50C-407E-A947-70E740481C1C}">
                           <a14:useLocalDpi xmlns:a14="http://schemas.microsoft.com/office/drawing/2010/main" val="0"/>
@@ -636,7 +662,7 @@
                     </pic:cNvPicPr>
                   </pic:nvPicPr>
                   <pic:blipFill>
-                    <a:blip r:embed="rId10">
+                    <a:blip r:embed="rId11">
                       <a:extLst>
                         <a:ext uri="{28A0092B-C50C-407E-A947-70E740481C1C}">
                           <a14:useLocalDpi xmlns:a14="http://schemas.microsoft.com/office/drawing/2010/main" val="0"/>
@@ -678,13 +704,8 @@
       <w:pPr>
         <w:pStyle w:val="Heading2"/>
       </w:pPr>
-      <w:proofErr w:type="spellStart"/>
-      <w:r>
-        <w:t>PreProcessing</w:t>
-      </w:r>
-      <w:proofErr w:type="spellEnd"/>
-      <w:r>
-        <w:t xml:space="preserve"> an Image</w:t>
+      <w:r>
+        <w:t>PreProcessing an Image</w:t>
       </w:r>
     </w:p>
     <w:p>
@@ -770,7 +791,7 @@
                     </pic:cNvPicPr>
                   </pic:nvPicPr>
                   <pic:blipFill>
-                    <a:blip r:embed="rId11">
+                    <a:blip r:embed="rId12">
                       <a:extLst>
                         <a:ext uri="{28A0092B-C50C-407E-A947-70E740481C1C}">
                           <a14:useLocalDpi xmlns:a14="http://schemas.microsoft.com/office/drawing/2010/main" val="0"/>
@@ -812,18 +833,8 @@
         <w:pStyle w:val="Heading3"/>
       </w:pPr>
       <w:r>
-        <w:t xml:space="preserve">Image </w:t>
-      </w:r>
-      <w:proofErr w:type="spellStart"/>
-      <w:r>
-        <w:t>PreProcessing</w:t>
-      </w:r>
-      <w:proofErr w:type="spellEnd"/>
-      <w:r>
-        <w:t xml:space="preserve"> Process Specification</w:t>
-      </w:r>
-      <w:bookmarkStart w:id="0" w:name="_GoBack"/>
-      <w:bookmarkEnd w:id="0"/>
+        <w:t>Image PreProcessing Process Specification</w:t>
+      </w:r>
     </w:p>
     <w:p>
       <w:pPr>
@@ -852,7 +863,7 @@
                     </pic:cNvPicPr>
                   </pic:nvPicPr>
                   <pic:blipFill>
-                    <a:blip r:embed="rId12">
+                    <a:blip r:embed="rId13">
                       <a:extLst>
                         <a:ext uri="{28A0092B-C50C-407E-A947-70E740481C1C}">
                           <a14:useLocalDpi xmlns:a14="http://schemas.microsoft.com/office/drawing/2010/main" val="0"/>
@@ -884,6 +895,336 @@
         </w:drawing>
       </w:r>
     </w:p>
+    <w:p>
+      <w:pPr>
+        <w:tabs>
+          <w:tab w:val="left" w:pos="1089"/>
+        </w:tabs>
+      </w:pPr>
+      <w:r>
+        <w:tab/>
+      </w:r>
+    </w:p>
+    <w:p>
+      <w:pPr>
+        <w:tabs>
+          <w:tab w:val="left" w:pos="1089"/>
+        </w:tabs>
+      </w:pPr>
+    </w:p>
+    <w:p>
+      <w:pPr>
+        <w:tabs>
+          <w:tab w:val="left" w:pos="1089"/>
+        </w:tabs>
+      </w:pPr>
+    </w:p>
+    <w:p>
+      <w:pPr>
+        <w:tabs>
+          <w:tab w:val="left" w:pos="1089"/>
+        </w:tabs>
+      </w:pPr>
+    </w:p>
+    <w:p>
+      <w:pPr>
+        <w:tabs>
+          <w:tab w:val="left" w:pos="1089"/>
+        </w:tabs>
+      </w:pPr>
+    </w:p>
+    <w:p>
+      <w:pPr>
+        <w:tabs>
+          <w:tab w:val="left" w:pos="1089"/>
+        </w:tabs>
+      </w:pPr>
+    </w:p>
+    <w:p>
+      <w:pPr>
+        <w:pStyle w:val="Heading2"/>
+      </w:pPr>
+      <w:r>
+        <w:lastRenderedPageBreak/>
+        <w:t>FaceDetect</w:t>
+      </w:r>
+      <w:r>
+        <w:t>Filter</w:t>
+      </w:r>
+      <w:r>
+        <w:t xml:space="preserve"> </w:t>
+      </w:r>
+    </w:p>
+    <w:p>
+      <w:r>
+        <w:t>The FaceDetectFilter will be applied to a specific frame.</w:t>
+      </w:r>
+      <w:r>
+        <w:t xml:space="preserve"> </w:t>
+      </w:r>
+      <w:r>
+        <w:t xml:space="preserve">Image </w:t>
+      </w:r>
+      <w:r>
+        <w:t>FaceDetectFilter</w:t>
+      </w:r>
+      <w:r>
+        <w:t xml:space="preserve"> includes:</w:t>
+      </w:r>
+    </w:p>
+    <w:p>
+      <w:pPr>
+        <w:pStyle w:val="ListParagraph"/>
+        <w:numPr>
+          <w:ilvl w:val="0"/>
+          <w:numId w:val="1"/>
+        </w:numPr>
+      </w:pPr>
+      <w:r>
+        <w:t>Identify all faces within a frame.</w:t>
+      </w:r>
+    </w:p>
+    <w:p>
+      <w:pPr>
+        <w:pStyle w:val="ListParagraph"/>
+        <w:numPr>
+          <w:ilvl w:val="0"/>
+          <w:numId w:val="1"/>
+        </w:numPr>
+      </w:pPr>
+      <w:r>
+        <w:t>Crop facial images and add them to face vector for further processing. FaceDetectFilter</w:t>
+      </w:r>
+      <w:r>
+        <w:t xml:space="preserve"> attachments</w:t>
+      </w:r>
+    </w:p>
+    <w:p>
+      <w:pPr>
+        <w:pStyle w:val="Heading2"/>
+      </w:pPr>
+      <w:r>
+        <w:t xml:space="preserve">FaceDetectFilter </w:t>
+      </w:r>
+      <w:r>
+        <w:t>attachments</w:t>
+      </w:r>
+    </w:p>
+    <w:p>
+      <w:r>
+        <w:t xml:space="preserve">The filter must accept a valid location for </w:t>
+      </w:r>
+      <w:r>
+        <w:t>the HaarCascading xml file.</w:t>
+      </w:r>
+      <w:bookmarkStart w:id="0" w:name="_GoBack"/>
+      <w:bookmarkEnd w:id="0"/>
+    </w:p>
+    <w:p>
+      <w:pPr>
+        <w:pStyle w:val="Heading2"/>
+      </w:pPr>
+      <w:r>
+        <w:t xml:space="preserve">FaceDetectFilter </w:t>
+      </w:r>
+      <w:r>
+        <w:t>processing</w:t>
+      </w:r>
+    </w:p>
+    <w:p>
+      <w:r>
+        <w:t>This</w:t>
+      </w:r>
+      <w:r>
+        <w:t xml:space="preserve"> </w:t>
+      </w:r>
+      <w:r>
+        <w:t>filter must capture faces from an image</w:t>
+      </w:r>
+      <w:r>
+        <w:t xml:space="preserve">, push the </w:t>
+      </w:r>
+      <w:r>
+        <w:t>facial images</w:t>
+      </w:r>
+      <w:r>
+        <w:t xml:space="preserve"> through the attached filters.</w:t>
+      </w:r>
+    </w:p>
+    <w:p>
+      <w:pPr>
+        <w:pStyle w:val="Heading2"/>
+      </w:pPr>
+      <w:r>
+        <w:t>Functional Use Case</w:t>
+      </w:r>
+    </w:p>
+    <w:p>
+      <w:pPr>
+        <w:jc w:val="center"/>
+      </w:pPr>
+      <w:r>
+        <w:rPr>
+          <w:noProof/>
+          <w:lang w:eastAsia="en-ZA"/>
+        </w:rPr>
+        <w:drawing>
+          <wp:inline distT="0" distB="0" distL="0" distR="0" wp14:anchorId="35638ECC" wp14:editId="4769EF97">
+            <wp:extent cx="3188335" cy="3928110"/>
+            <wp:effectExtent l="0" t="0" r="0" b="0"/>
+            <wp:docPr id="2" name="Picture 2" descr="E:\Users\Mistry\Documents\GitHub\Andrologists2014\Documents\UML Pictures\FaceDetectFilterUseCase.jpg"/>
+            <wp:cNvGraphicFramePr>
+              <a:graphicFrameLocks xmlns:a="http://schemas.openxmlformats.org/drawingml/2006/main" noChangeAspect="1"/>
+            </wp:cNvGraphicFramePr>
+            <a:graphic xmlns:a="http://schemas.openxmlformats.org/drawingml/2006/main">
+              <a:graphicData uri="http://schemas.openxmlformats.org/drawingml/2006/picture">
+                <pic:pic xmlns:pic="http://schemas.openxmlformats.org/drawingml/2006/picture">
+                  <pic:nvPicPr>
+                    <pic:cNvPr id="0" name="Picture 1" descr="E:\Users\Mistry\Documents\GitHub\Andrologists2014\Documents\UML Pictures\FaceDetectFilterUseCase.jpg"/>
+                    <pic:cNvPicPr>
+                      <a:picLocks noChangeAspect="1" noChangeArrowheads="1"/>
+                    </pic:cNvPicPr>
+                  </pic:nvPicPr>
+                  <pic:blipFill>
+                    <a:blip r:embed="rId14">
+                      <a:extLst>
+                        <a:ext uri="{28A0092B-C50C-407E-A947-70E740481C1C}">
+                          <a14:useLocalDpi xmlns:a14="http://schemas.microsoft.com/office/drawing/2010/main" val="0"/>
+                        </a:ext>
+                      </a:extLst>
+                    </a:blip>
+                    <a:srcRect/>
+                    <a:stretch>
+                      <a:fillRect/>
+                    </a:stretch>
+                  </pic:blipFill>
+                  <pic:spPr bwMode="auto">
+                    <a:xfrm>
+                      <a:off x="0" y="0"/>
+                      <a:ext cx="3188335" cy="3928110"/>
+                    </a:xfrm>
+                    <a:prstGeom prst="rect">
+                      <a:avLst/>
+                    </a:prstGeom>
+                    <a:noFill/>
+                    <a:ln>
+                      <a:noFill/>
+                    </a:ln>
+                  </pic:spPr>
+                </pic:pic>
+              </a:graphicData>
+            </a:graphic>
+          </wp:inline>
+        </w:drawing>
+      </w:r>
+    </w:p>
+    <w:p>
+      <w:pPr>
+        <w:pStyle w:val="Heading3"/>
+        <w:rPr>
+          <w:noProof/>
+          <w:lang w:eastAsia="en-ZA"/>
+        </w:rPr>
+      </w:pPr>
+      <w:r>
+        <w:t xml:space="preserve">Image </w:t>
+      </w:r>
+      <w:r>
+        <w:t>FaceDetect</w:t>
+      </w:r>
+      <w:r>
+        <w:t xml:space="preserve"> </w:t>
+      </w:r>
+      <w:r>
+        <w:t>Specification</w:t>
+      </w:r>
+      <w:r>
+        <w:rPr>
+          <w:noProof/>
+          <w:lang w:eastAsia="en-ZA"/>
+        </w:rPr>
+        <w:t xml:space="preserve"> </w:t>
+      </w:r>
+    </w:p>
+    <w:p>
+      <w:pPr>
+        <w:rPr>
+          <w:lang w:eastAsia="en-ZA"/>
+        </w:rPr>
+      </w:pPr>
+    </w:p>
+    <w:p>
+      <w:pPr>
+        <w:pStyle w:val="Heading3"/>
+        <w:jc w:val="center"/>
+      </w:pPr>
+      <w:r>
+        <w:rPr>
+          <w:noProof/>
+          <w:lang w:eastAsia="en-ZA"/>
+        </w:rPr>
+        <w:drawing>
+          <wp:inline distT="0" distB="0" distL="0" distR="0" wp14:anchorId="04C6BE11" wp14:editId="57765217">
+            <wp:extent cx="5001260" cy="858520"/>
+            <wp:effectExtent l="0" t="0" r="8890" b="0"/>
+            <wp:docPr id="10" name="Picture 10" descr="E:\Users\Mistry\Documents\GitHub\Andrologists2014\Documents\UML Pictures\FaceDetectActivity.jpg"/>
+            <wp:cNvGraphicFramePr>
+              <a:graphicFrameLocks xmlns:a="http://schemas.openxmlformats.org/drawingml/2006/main" noChangeAspect="1"/>
+            </wp:cNvGraphicFramePr>
+            <a:graphic xmlns:a="http://schemas.openxmlformats.org/drawingml/2006/main">
+              <a:graphicData uri="http://schemas.openxmlformats.org/drawingml/2006/picture">
+                <pic:pic xmlns:pic="http://schemas.openxmlformats.org/drawingml/2006/picture">
+                  <pic:nvPicPr>
+                    <pic:cNvPr id="0" name="Picture 2" descr="E:\Users\Mistry\Documents\GitHub\Andrologists2014\Documents\UML Pictures\FaceDetectActivity.jpg"/>
+                    <pic:cNvPicPr>
+                      <a:picLocks noChangeAspect="1" noChangeArrowheads="1"/>
+                    </pic:cNvPicPr>
+                  </pic:nvPicPr>
+                  <pic:blipFill>
+                    <a:blip r:embed="rId15">
+                      <a:extLst>
+                        <a:ext uri="{28A0092B-C50C-407E-A947-70E740481C1C}">
+                          <a14:useLocalDpi xmlns:a14="http://schemas.microsoft.com/office/drawing/2010/main" val="0"/>
+                        </a:ext>
+                      </a:extLst>
+                    </a:blip>
+                    <a:srcRect/>
+                    <a:stretch>
+                      <a:fillRect/>
+                    </a:stretch>
+                  </pic:blipFill>
+                  <pic:spPr bwMode="auto">
+                    <a:xfrm>
+                      <a:off x="0" y="0"/>
+                      <a:ext cx="5001260" cy="858520"/>
+                    </a:xfrm>
+                    <a:prstGeom prst="rect">
+                      <a:avLst/>
+                    </a:prstGeom>
+                    <a:noFill/>
+                    <a:ln>
+                      <a:noFill/>
+                    </a:ln>
+                  </pic:spPr>
+                </pic:pic>
+              </a:graphicData>
+            </a:graphic>
+          </wp:inline>
+        </w:drawing>
+      </w:r>
+      <w:r>
+        <w:t>Process</w:t>
+      </w:r>
+    </w:p>
+    <w:p/>
+    <w:p/>
+    <w:p>
+      <w:pPr>
+        <w:tabs>
+          <w:tab w:val="left" w:pos="1089"/>
+        </w:tabs>
+      </w:pPr>
+    </w:p>
     <w:sectPr>
       <w:pgSz w:w="11906" w:h="16838"/>
       <w:pgMar w:top="1440" w:right="1440" w:bottom="1440" w:left="1440" w:header="708" w:footer="708" w:gutter="0"/>
@@ -895,7 +1236,7 @@
 </file>
 
 <file path=word/numbering.xml><?xml version="1.0" encoding="utf-8"?>
-<w:numbering xmlns:wpc="http://schemas.microsoft.com/office/word/2010/wordprocessingCanvas" xmlns:mc="http://schemas.openxmlformats.org/markup-compatibility/2006" xmlns:o="urn:schemas-microsoft-com:office:office" xmlns:r="http://schemas.openxmlformats.org/officeDocument/2006/relationships" xmlns:m="http://schemas.openxmlformats.org/officeDocument/2006/math" xmlns:v="urn:schemas-microsoft-com:vml" xmlns:wp14="http://schemas.microsoft.com/office/word/2010/wordprocessingDrawing" xmlns:wp="http://schemas.openxmlformats.org/drawingml/2006/wordprocessingDrawing" xmlns:w10="urn:schemas-microsoft-com:office:word" xmlns:w="http://schemas.openxmlformats.org/wordprocessingml/2006/main" xmlns:w14="http://schemas.microsoft.com/office/word/2010/wordml" xmlns:w15="http://schemas.microsoft.com/office/word/2012/wordml" xmlns:wpg="http://schemas.microsoft.com/office/word/2010/wordprocessingGroup" xmlns:wpi="http://schemas.microsoft.com/office/word/2010/wordprocessingInk" xmlns:wne="http://schemas.microsoft.com/office/word/2006/wordml" xmlns:wps="http://schemas.microsoft.com/office/word/2010/wordprocessingShape" mc:Ignorable="w14 w15 wp14">
+<w:numbering xmlns:wpc="http://schemas.microsoft.com/office/word/2010/wordprocessingCanvas" xmlns:mc="http://schemas.openxmlformats.org/markup-compatibility/2006" xmlns:o="urn:schemas-microsoft-com:office:office" xmlns:r="http://schemas.openxmlformats.org/officeDocument/2006/relationships" xmlns:m="http://schemas.openxmlformats.org/officeDocument/2006/math" xmlns:v="urn:schemas-microsoft-com:vml" xmlns:wp14="http://schemas.microsoft.com/office/word/2010/wordprocessingDrawing" xmlns:wp="http://schemas.openxmlformats.org/drawingml/2006/wordprocessingDrawing" xmlns:w10="urn:schemas-microsoft-com:office:word" xmlns:w="http://schemas.openxmlformats.org/wordprocessingml/2006/main" xmlns:w14="http://schemas.microsoft.com/office/word/2010/wordml" xmlns:wpg="http://schemas.microsoft.com/office/word/2010/wordprocessingGroup" xmlns:wpi="http://schemas.microsoft.com/office/word/2010/wordprocessingInk" xmlns:wne="http://schemas.microsoft.com/office/word/2006/wordml" xmlns:wps="http://schemas.microsoft.com/office/word/2010/wordprocessingShape" mc:Ignorable="w14 wp14">
   <w:abstractNum w:abstractNumId="0">
     <w:nsid w:val="176D64DA"/>
     <w:multiLevelType w:val="hybridMultilevel"/>
@@ -1016,7 +1357,7 @@
 </file>
 
 <file path=word/styles.xml><?xml version="1.0" encoding="utf-8"?>
-<w:styles xmlns:mc="http://schemas.openxmlformats.org/markup-compatibility/2006" xmlns:r="http://schemas.openxmlformats.org/officeDocument/2006/relationships" xmlns:w="http://schemas.openxmlformats.org/wordprocessingml/2006/main" xmlns:w14="http://schemas.microsoft.com/office/word/2010/wordml" xmlns:w15="http://schemas.microsoft.com/office/word/2012/wordml" mc:Ignorable="w14 w15">
+<w:styles xmlns:mc="http://schemas.openxmlformats.org/markup-compatibility/2006" xmlns:r="http://schemas.openxmlformats.org/officeDocument/2006/relationships" xmlns:w="http://schemas.openxmlformats.org/wordprocessingml/2006/main" xmlns:w14="http://schemas.microsoft.com/office/word/2010/wordml" mc:Ignorable="w14">
   <w:docDefaults>
     <w:rPrDefault>
       <w:rPr>
@@ -1032,378 +1373,144 @@
       </w:pPr>
     </w:pPrDefault>
   </w:docDefaults>
-  <w:latentStyles w:defLockedState="0" w:defUIPriority="99" w:defSemiHidden="0" w:defUnhideWhenUsed="0" w:defQFormat="0" w:count="371">
-    <w:lsdException w:name="Normal" w:uiPriority="0" w:qFormat="1"/>
-    <w:lsdException w:name="heading 1" w:uiPriority="9" w:qFormat="1"/>
-    <w:lsdException w:name="heading 2" w:semiHidden="1" w:uiPriority="9" w:unhideWhenUsed="1" w:qFormat="1"/>
-    <w:lsdException w:name="heading 3" w:semiHidden="1" w:uiPriority="9" w:unhideWhenUsed="1" w:qFormat="1"/>
-    <w:lsdException w:name="heading 4" w:semiHidden="1" w:uiPriority="9" w:unhideWhenUsed="1" w:qFormat="1"/>
-    <w:lsdException w:name="heading 5" w:semiHidden="1" w:uiPriority="9" w:unhideWhenUsed="1" w:qFormat="1"/>
-    <w:lsdException w:name="heading 6" w:semiHidden="1" w:uiPriority="9" w:unhideWhenUsed="1" w:qFormat="1"/>
-    <w:lsdException w:name="heading 7" w:semiHidden="1" w:uiPriority="9" w:unhideWhenUsed="1" w:qFormat="1"/>
-    <w:lsdException w:name="heading 8" w:semiHidden="1" w:uiPriority="9" w:unhideWhenUsed="1" w:qFormat="1"/>
-    <w:lsdException w:name="heading 9" w:semiHidden="1" w:uiPriority="9" w:unhideWhenUsed="1" w:qFormat="1"/>
-    <w:lsdException w:name="index 1" w:semiHidden="1" w:unhideWhenUsed="1"/>
-    <w:lsdException w:name="index 2" w:semiHidden="1" w:unhideWhenUsed="1"/>
-    <w:lsdException w:name="index 3" w:semiHidden="1" w:unhideWhenUsed="1"/>
-    <w:lsdException w:name="index 4" w:semiHidden="1" w:unhideWhenUsed="1"/>
-    <w:lsdException w:name="index 5" w:semiHidden="1" w:unhideWhenUsed="1"/>
-    <w:lsdException w:name="index 6" w:semiHidden="1" w:unhideWhenUsed="1"/>
-    <w:lsdException w:name="index 7" w:semiHidden="1" w:unhideWhenUsed="1"/>
-    <w:lsdException w:name="index 8" w:semiHidden="1" w:unhideWhenUsed="1"/>
-    <w:lsdException w:name="index 9" w:semiHidden="1" w:unhideWhenUsed="1"/>
-    <w:lsdException w:name="toc 1" w:semiHidden="1" w:uiPriority="39" w:unhideWhenUsed="1"/>
-    <w:lsdException w:name="toc 2" w:semiHidden="1" w:uiPriority="39" w:unhideWhenUsed="1"/>
-    <w:lsdException w:name="toc 3" w:semiHidden="1" w:uiPriority="39" w:unhideWhenUsed="1"/>
-    <w:lsdException w:name="toc 4" w:semiHidden="1" w:uiPriority="39" w:unhideWhenUsed="1"/>
-    <w:lsdException w:name="toc 5" w:semiHidden="1" w:uiPriority="39" w:unhideWhenUsed="1"/>
-    <w:lsdException w:name="toc 6" w:semiHidden="1" w:uiPriority="39" w:unhideWhenUsed="1"/>
-    <w:lsdException w:name="toc 7" w:semiHidden="1" w:uiPriority="39" w:unhideWhenUsed="1"/>
-    <w:lsdException w:name="toc 8" w:semiHidden="1" w:uiPriority="39" w:unhideWhenUsed="1"/>
-    <w:lsdException w:name="toc 9" w:semiHidden="1" w:uiPriority="39" w:unhideWhenUsed="1"/>
-    <w:lsdException w:name="Normal Indent" w:semiHidden="1" w:unhideWhenUsed="1"/>
-    <w:lsdException w:name="footnote text" w:semiHidden="1" w:unhideWhenUsed="1"/>
-    <w:lsdException w:name="annotation text" w:semiHidden="1" w:unhideWhenUsed="1"/>
-    <w:lsdException w:name="header" w:semiHidden="1" w:unhideWhenUsed="1"/>
-    <w:lsdException w:name="footer" w:semiHidden="1" w:unhideWhenUsed="1"/>
-    <w:lsdException w:name="index heading" w:semiHidden="1" w:unhideWhenUsed="1"/>
-    <w:lsdException w:name="caption" w:semiHidden="1" w:uiPriority="35" w:unhideWhenUsed="1" w:qFormat="1"/>
-    <w:lsdException w:name="table of figures" w:semiHidden="1" w:unhideWhenUsed="1"/>
-    <w:lsdException w:name="envelope address" w:semiHidden="1" w:unhideWhenUsed="1"/>
-    <w:lsdException w:name="envelope return" w:semiHidden="1" w:unhideWhenUsed="1"/>
-    <w:lsdException w:name="footnote reference" w:semiHidden="1" w:unhideWhenUsed="1"/>
-    <w:lsdException w:name="annotation reference" w:semiHidden="1" w:unhideWhenUsed="1"/>
-    <w:lsdException w:name="line number" w:semiHidden="1" w:unhideWhenUsed="1"/>
-    <w:lsdException w:name="page number" w:semiHidden="1" w:unhideWhenUsed="1"/>
-    <w:lsdException w:name="endnote reference" w:semiHidden="1" w:unhideWhenUsed="1"/>
-    <w:lsdException w:name="endnote text" w:semiHidden="1" w:unhideWhenUsed="1"/>
-    <w:lsdException w:name="table of authorities" w:semiHidden="1" w:unhideWhenUsed="1"/>
-    <w:lsdException w:name="macro" w:semiHidden="1" w:unhideWhenUsed="1"/>
-    <w:lsdException w:name="toa heading" w:semiHidden="1" w:unhideWhenUsed="1"/>
-    <w:lsdException w:name="List" w:semiHidden="1" w:unhideWhenUsed="1"/>
-    <w:lsdException w:name="List Bullet" w:semiHidden="1" w:unhideWhenUsed="1"/>
-    <w:lsdException w:name="List Number" w:semiHidden="1" w:unhideWhenUsed="1"/>
-    <w:lsdException w:name="List 2" w:semiHidden="1" w:unhideWhenUsed="1"/>
-    <w:lsdException w:name="List 3" w:semiHidden="1" w:unhideWhenUsed="1"/>
-    <w:lsdException w:name="List 4" w:semiHidden="1" w:unhideWhenUsed="1"/>
-    <w:lsdException w:name="List 5" w:semiHidden="1" w:unhideWhenUsed="1"/>
-    <w:lsdException w:name="List Bullet 2" w:semiHidden="1" w:unhideWhenUsed="1"/>
-    <w:lsdException w:name="List Bullet 3" w:semiHidden="1" w:unhideWhenUsed="1"/>
-    <w:lsdException w:name="List Bullet 4" w:semiHidden="1" w:unhideWhenUsed="1"/>
-    <w:lsdException w:name="List Bullet 5" w:semiHidden="1" w:unhideWhenUsed="1"/>
-    <w:lsdException w:name="List Number 2" w:semiHidden="1" w:unhideWhenUsed="1"/>
-    <w:lsdException w:name="List Number 3" w:semiHidden="1" w:unhideWhenUsed="1"/>
-    <w:lsdException w:name="List Number 4" w:semiHidden="1" w:unhideWhenUsed="1"/>
-    <w:lsdException w:name="List Number 5" w:semiHidden="1" w:unhideWhenUsed="1"/>
-    <w:lsdException w:name="Title" w:uiPriority="10" w:qFormat="1"/>
-    <w:lsdException w:name="Closing" w:semiHidden="1" w:unhideWhenUsed="1"/>
-    <w:lsdException w:name="Signature" w:semiHidden="1" w:unhideWhenUsed="1"/>
-    <w:lsdException w:name="Default Paragraph Font" w:semiHidden="1" w:uiPriority="1" w:unhideWhenUsed="1"/>
-    <w:lsdException w:name="Body Text" w:semiHidden="1" w:unhideWhenUsed="1"/>
-    <w:lsdException w:name="Body Text Indent" w:semiHidden="1" w:unhideWhenUsed="1"/>
-    <w:lsdException w:name="List Continue" w:semiHidden="1" w:unhideWhenUsed="1"/>
-    <w:lsdException w:name="List Continue 2" w:semiHidden="1" w:unhideWhenUsed="1"/>
-    <w:lsdException w:name="List Continue 3" w:semiHidden="1" w:unhideWhenUsed="1"/>
-    <w:lsdException w:name="List Continue 4" w:semiHidden="1" w:unhideWhenUsed="1"/>
-    <w:lsdException w:name="List Continue 5" w:semiHidden="1" w:unhideWhenUsed="1"/>
-    <w:lsdException w:name="Message Header" w:semiHidden="1" w:unhideWhenUsed="1"/>
-    <w:lsdException w:name="Subtitle" w:uiPriority="11" w:qFormat="1"/>
-    <w:lsdException w:name="Salutation" w:semiHidden="1" w:unhideWhenUsed="1"/>
-    <w:lsdException w:name="Date" w:semiHidden="1" w:unhideWhenUsed="1"/>
-    <w:lsdException w:name="Body Text First Indent" w:semiHidden="1" w:unhideWhenUsed="1"/>
-    <w:lsdException w:name="Body Text First Indent 2" w:semiHidden="1" w:unhideWhenUsed="1"/>
-    <w:lsdException w:name="Note Heading" w:semiHidden="1" w:unhideWhenUsed="1"/>
-    <w:lsdException w:name="Body Text 2" w:semiHidden="1" w:unhideWhenUsed="1"/>
-    <w:lsdException w:name="Body Text 3" w:semiHidden="1" w:unhideWhenUsed="1"/>
-    <w:lsdException w:name="Body Text Indent 2" w:semiHidden="1" w:unhideWhenUsed="1"/>
-    <w:lsdException w:name="Body Text Indent 3" w:semiHidden="1" w:unhideWhenUsed="1"/>
-    <w:lsdException w:name="Block Text" w:semiHidden="1" w:unhideWhenUsed="1"/>
-    <w:lsdException w:name="Hyperlink" w:semiHidden="1" w:unhideWhenUsed="1"/>
-    <w:lsdException w:name="FollowedHyperlink" w:semiHidden="1" w:unhideWhenUsed="1"/>
-    <w:lsdException w:name="Strong" w:uiPriority="22" w:qFormat="1"/>
-    <w:lsdException w:name="Emphasis" w:uiPriority="20" w:qFormat="1"/>
-    <w:lsdException w:name="Document Map" w:semiHidden="1" w:unhideWhenUsed="1"/>
-    <w:lsdException w:name="Plain Text" w:semiHidden="1" w:unhideWhenUsed="1"/>
-    <w:lsdException w:name="E-mail Signature" w:semiHidden="1" w:unhideWhenUsed="1"/>
-    <w:lsdException w:name="HTML Top of Form" w:semiHidden="1" w:unhideWhenUsed="1"/>
-    <w:lsdException w:name="HTML Bottom of Form" w:semiHidden="1" w:unhideWhenUsed="1"/>
-    <w:lsdException w:name="Normal (Web)" w:semiHidden="1" w:unhideWhenUsed="1"/>
-    <w:lsdException w:name="HTML Acronym" w:semiHidden="1" w:unhideWhenUsed="1"/>
-    <w:lsdException w:name="HTML Address" w:semiHidden="1" w:unhideWhenUsed="1"/>
-    <w:lsdException w:name="HTML Cite" w:semiHidden="1" w:unhideWhenUsed="1"/>
-    <w:lsdException w:name="HTML Code" w:semiHidden="1" w:unhideWhenUsed="1"/>
-    <w:lsdException w:name="HTML Definition" w:semiHidden="1" w:unhideWhenUsed="1"/>
-    <w:lsdException w:name="HTML Keyboard" w:semiHidden="1" w:unhideWhenUsed="1"/>
-    <w:lsdException w:name="HTML Preformatted" w:semiHidden="1" w:unhideWhenUsed="1"/>
-    <w:lsdException w:name="HTML Sample" w:semiHidden="1" w:unhideWhenUsed="1"/>
-    <w:lsdException w:name="HTML Typewriter" w:semiHidden="1" w:unhideWhenUsed="1"/>
-    <w:lsdException w:name="HTML Variable" w:semiHidden="1" w:unhideWhenUsed="1"/>
-    <w:lsdException w:name="Normal Table" w:semiHidden="1" w:unhideWhenUsed="1"/>
-    <w:lsdException w:name="annotation subject" w:semiHidden="1" w:unhideWhenUsed="1"/>
-    <w:lsdException w:name="No List" w:semiHidden="1" w:unhideWhenUsed="1"/>
-    <w:lsdException w:name="Outline List 1" w:semiHidden="1" w:unhideWhenUsed="1"/>
-    <w:lsdException w:name="Outline List 2" w:semiHidden="1" w:unhideWhenUsed="1"/>
-    <w:lsdException w:name="Outline List 3" w:semiHidden="1" w:unhideWhenUsed="1"/>
-    <w:lsdException w:name="Table Simple 1" w:semiHidden="1" w:unhideWhenUsed="1"/>
-    <w:lsdException w:name="Table Simple 2" w:semiHidden="1" w:unhideWhenUsed="1"/>
-    <w:lsdException w:name="Table Simple 3" w:semiHidden="1" w:unhideWhenUsed="1"/>
-    <w:lsdException w:name="Table Classic 1" w:semiHidden="1" w:unhideWhenUsed="1"/>
-    <w:lsdException w:name="Table Classic 2" w:semiHidden="1" w:unhideWhenUsed="1"/>
-    <w:lsdException w:name="Table Classic 3" w:semiHidden="1" w:unhideWhenUsed="1"/>
-    <w:lsdException w:name="Table Classic 4" w:semiHidden="1" w:unhideWhenUsed="1"/>
-    <w:lsdException w:name="Table Colorful 1" w:semiHidden="1" w:unhideWhenUsed="1"/>
-    <w:lsdException w:name="Table Colorful 2" w:semiHidden="1" w:unhideWhenUsed="1"/>
-    <w:lsdException w:name="Table Colorful 3" w:semiHidden="1" w:unhideWhenUsed="1"/>
-    <w:lsdException w:name="Table Columns 1" w:semiHidden="1" w:unhideWhenUsed="1"/>
-    <w:lsdException w:name="Table Columns 2" w:semiHidden="1" w:unhideWhenUsed="1"/>
-    <w:lsdException w:name="Table Columns 3" w:semiHidden="1" w:unhideWhenUsed="1"/>
-    <w:lsdException w:name="Table Columns 4" w:semiHidden="1" w:unhideWhenUsed="1"/>
-    <w:lsdException w:name="Table Columns 5" w:semiHidden="1" w:unhideWhenUsed="1"/>
-    <w:lsdException w:name="Table Grid 1" w:semiHidden="1" w:unhideWhenUsed="1"/>
-    <w:lsdException w:name="Table Grid 2" w:semiHidden="1" w:unhideWhenUsed="1"/>
-    <w:lsdException w:name="Table Grid 3" w:semiHidden="1" w:unhideWhenUsed="1"/>
-    <w:lsdException w:name="Table Grid 4" w:semiHidden="1" w:unhideWhenUsed="1"/>
-    <w:lsdException w:name="Table Grid 5" w:semiHidden="1" w:unhideWhenUsed="1"/>
-    <w:lsdException w:name="Table Grid 6" w:semiHidden="1" w:unhideWhenUsed="1"/>
-    <w:lsdException w:name="Table Grid 7" w:semiHidden="1" w:unhideWhenUsed="1"/>
-    <w:lsdException w:name="Table Grid 8" w:semiHidden="1" w:unhideWhenUsed="1"/>
-    <w:lsdException w:name="Table List 1" w:semiHidden="1" w:unhideWhenUsed="1"/>
-    <w:lsdException w:name="Table List 2" w:semiHidden="1" w:unhideWhenUsed="1"/>
-    <w:lsdException w:name="Table List 3" w:semiHidden="1" w:unhideWhenUsed="1"/>
-    <w:lsdException w:name="Table List 4" w:semiHidden="1" w:unhideWhenUsed="1"/>
-    <w:lsdException w:name="Table List 5" w:semiHidden="1" w:unhideWhenUsed="1"/>
-    <w:lsdException w:name="Table List 6" w:semiHidden="1" w:unhideWhenUsed="1"/>
-    <w:lsdException w:name="Table List 7" w:semiHidden="1" w:unhideWhenUsed="1"/>
-    <w:lsdException w:name="Table List 8" w:semiHidden="1" w:unhideWhenUsed="1"/>
-    <w:lsdException w:name="Table 3D effects 1" w:semiHidden="1" w:unhideWhenUsed="1"/>
-    <w:lsdException w:name="Table 3D effects 2" w:semiHidden="1" w:unhideWhenUsed="1"/>
-    <w:lsdException w:name="Table 3D effects 3" w:semiHidden="1" w:unhideWhenUsed="1"/>
-    <w:lsdException w:name="Table Contemporary" w:semiHidden="1" w:unhideWhenUsed="1"/>
-    <w:lsdException w:name="Table Elegant" w:semiHidden="1" w:unhideWhenUsed="1"/>
-    <w:lsdException w:name="Table Professional" w:semiHidden="1" w:unhideWhenUsed="1"/>
-    <w:lsdException w:name="Table Subtle 1" w:semiHidden="1" w:unhideWhenUsed="1"/>
-    <w:lsdException w:name="Table Subtle 2" w:semiHidden="1" w:unhideWhenUsed="1"/>
-    <w:lsdException w:name="Table Web 1" w:semiHidden="1" w:unhideWhenUsed="1"/>
-    <w:lsdException w:name="Table Web 2" w:semiHidden="1" w:unhideWhenUsed="1"/>
-    <w:lsdException w:name="Table Web 3" w:semiHidden="1" w:unhideWhenUsed="1"/>
-    <w:lsdException w:name="Balloon Text" w:semiHidden="1" w:unhideWhenUsed="1"/>
-    <w:lsdException w:name="Table Grid" w:uiPriority="39"/>
-    <w:lsdException w:name="Table Theme" w:semiHidden="1" w:unhideWhenUsed="1"/>
-    <w:lsdException w:name="Placeholder Text" w:semiHidden="1"/>
-    <w:lsdException w:name="No Spacing" w:uiPriority="1" w:qFormat="1"/>
-    <w:lsdException w:name="Light Shading" w:uiPriority="60"/>
-    <w:lsdException w:name="Light List" w:uiPriority="61"/>
-    <w:lsdException w:name="Light Grid" w:uiPriority="62"/>
-    <w:lsdException w:name="Medium Shading 1" w:uiPriority="63"/>
-    <w:lsdException w:name="Medium Shading 2" w:uiPriority="64"/>
-    <w:lsdException w:name="Medium List 1" w:uiPriority="65"/>
-    <w:lsdException w:name="Medium List 2" w:uiPriority="66"/>
-    <w:lsdException w:name="Medium Grid 1" w:uiPriority="67"/>
-    <w:lsdException w:name="Medium Grid 2" w:uiPriority="68"/>
-    <w:lsdException w:name="Medium Grid 3" w:uiPriority="69"/>
-    <w:lsdException w:name="Dark List" w:uiPriority="70"/>
-    <w:lsdException w:name="Colorful Shading" w:uiPriority="71"/>
-    <w:lsdException w:name="Colorful List" w:uiPriority="72"/>
-    <w:lsdException w:name="Colorful Grid" w:uiPriority="73"/>
-    <w:lsdException w:name="Light Shading Accent 1" w:uiPriority="60"/>
-    <w:lsdException w:name="Light List Accent 1" w:uiPriority="61"/>
-    <w:lsdException w:name="Light Grid Accent 1" w:uiPriority="62"/>
-    <w:lsdException w:name="Medium Shading 1 Accent 1" w:uiPriority="63"/>
-    <w:lsdException w:name="Medium Shading 2 Accent 1" w:uiPriority="64"/>
-    <w:lsdException w:name="Medium List 1 Accent 1" w:uiPriority="65"/>
-    <w:lsdException w:name="Revision" w:semiHidden="1"/>
-    <w:lsdException w:name="List Paragraph" w:uiPriority="34" w:qFormat="1"/>
-    <w:lsdException w:name="Quote" w:uiPriority="29" w:qFormat="1"/>
-    <w:lsdException w:name="Intense Quote" w:uiPriority="30" w:qFormat="1"/>
-    <w:lsdException w:name="Medium List 2 Accent 1" w:uiPriority="66"/>
-    <w:lsdException w:name="Medium Grid 1 Accent 1" w:uiPriority="67"/>
-    <w:lsdException w:name="Medium Grid 2 Accent 1" w:uiPriority="68"/>
-    <w:lsdException w:name="Medium Grid 3 Accent 1" w:uiPriority="69"/>
-    <w:lsdException w:name="Dark List Accent 1" w:uiPriority="70"/>
-    <w:lsdException w:name="Colorful Shading Accent 1" w:uiPriority="71"/>
-    <w:lsdException w:name="Colorful List Accent 1" w:uiPriority="72"/>
-    <w:lsdException w:name="Colorful Grid Accent 1" w:uiPriority="73"/>
-    <w:lsdException w:name="Light Shading Accent 2" w:uiPriority="60"/>
-    <w:lsdException w:name="Light List Accent 2" w:uiPriority="61"/>
-    <w:lsdException w:name="Light Grid Accent 2" w:uiPriority="62"/>
-    <w:lsdException w:name="Medium Shading 1 Accent 2" w:uiPriority="63"/>
-    <w:lsdException w:name="Medium Shading 2 Accent 2" w:uiPriority="64"/>
-    <w:lsdException w:name="Medium List 1 Accent 2" w:uiPriority="65"/>
-    <w:lsdException w:name="Medium List 2 Accent 2" w:uiPriority="66"/>
-    <w:lsdException w:name="Medium Grid 1 Accent 2" w:uiPriority="67"/>
-    <w:lsdException w:name="Medium Grid 2 Accent 2" w:uiPriority="68"/>
-    <w:lsdException w:name="Medium Grid 3 Accent 2" w:uiPriority="69"/>
-    <w:lsdException w:name="Dark List Accent 2" w:uiPriority="70"/>
-    <w:lsdException w:name="Colorful Shading Accent 2" w:uiPriority="71"/>
-    <w:lsdException w:name="Colorful List Accent 2" w:uiPriority="72"/>
-    <w:lsdException w:name="Colorful Grid Accent 2" w:uiPriority="73"/>
-    <w:lsdException w:name="Light Shading Accent 3" w:uiPriority="60"/>
-    <w:lsdException w:name="Light List Accent 3" w:uiPriority="61"/>
-    <w:lsdException w:name="Light Grid Accent 3" w:uiPriority="62"/>
-    <w:lsdException w:name="Medium Shading 1 Accent 3" w:uiPriority="63"/>
-    <w:lsdException w:name="Medium Shading 2 Accent 3" w:uiPriority="64"/>
-    <w:lsdException w:name="Medium List 1 Accent 3" w:uiPriority="65"/>
-    <w:lsdException w:name="Medium List 2 Accent 3" w:uiPriority="66"/>
-    <w:lsdException w:name="Medium Grid 1 Accent 3" w:uiPriority="67"/>
-    <w:lsdException w:name="Medium Grid 2 Accent 3" w:uiPriority="68"/>
-    <w:lsdException w:name="Medium Grid 3 Accent 3" w:uiPriority="69"/>
-    <w:lsdException w:name="Dark List Accent 3" w:uiPriority="70"/>
-    <w:lsdException w:name="Colorful Shading Accent 3" w:uiPriority="71"/>
-    <w:lsdException w:name="Colorful List Accent 3" w:uiPriority="72"/>
-    <w:lsdException w:name="Colorful Grid Accent 3" w:uiPriority="73"/>
-    <w:lsdException w:name="Light Shading Accent 4" w:uiPriority="60"/>
-    <w:lsdException w:name="Light List Accent 4" w:uiPriority="61"/>
-    <w:lsdException w:name="Light Grid Accent 4" w:uiPriority="62"/>
-    <w:lsdException w:name="Medium Shading 1 Accent 4" w:uiPriority="63"/>
-    <w:lsdException w:name="Medium Shading 2 Accent 4" w:uiPriority="64"/>
-    <w:lsdException w:name="Medium List 1 Accent 4" w:uiPriority="65"/>
-    <w:lsdException w:name="Medium List 2 Accent 4" w:uiPriority="66"/>
-    <w:lsdException w:name="Medium Grid 1 Accent 4" w:uiPriority="67"/>
-    <w:lsdException w:name="Medium Grid 2 Accent 4" w:uiPriority="68"/>
-    <w:lsdException w:name="Medium Grid 3 Accent 4" w:uiPriority="69"/>
-    <w:lsdException w:name="Dark List Accent 4" w:uiPriority="70"/>
-    <w:lsdException w:name="Colorful Shading Accent 4" w:uiPriority="71"/>
-    <w:lsdException w:name="Colorful List Accent 4" w:uiPriority="72"/>
-    <w:lsdException w:name="Colorful Grid Accent 4" w:uiPriority="73"/>
-    <w:lsdException w:name="Light Shading Accent 5" w:uiPriority="60"/>
-    <w:lsdException w:name="Light List Accent 5" w:uiPriority="61"/>
-    <w:lsdException w:name="Light Grid Accent 5" w:uiPriority="62"/>
-    <w:lsdException w:name="Medium Shading 1 Accent 5" w:uiPriority="63"/>
-    <w:lsdException w:name="Medium Shading 2 Accent 5" w:uiPriority="64"/>
-    <w:lsdException w:name="Medium List 1 Accent 5" w:uiPriority="65"/>
-    <w:lsdException w:name="Medium List 2 Accent 5" w:uiPriority="66"/>
-    <w:lsdException w:name="Medium Grid 1 Accent 5" w:uiPriority="67"/>
-    <w:lsdException w:name="Medium Grid 2 Accent 5" w:uiPriority="68"/>
-    <w:lsdException w:name="Medium Grid 3 Accent 5" w:uiPriority="69"/>
-    <w:lsdException w:name="Dark List Accent 5" w:uiPriority="70"/>
-    <w:lsdException w:name="Colorful Shading Accent 5" w:uiPriority="71"/>
-    <w:lsdException w:name="Colorful List Accent 5" w:uiPriority="72"/>
-    <w:lsdException w:name="Colorful Grid Accent 5" w:uiPriority="73"/>
-    <w:lsdException w:name="Light Shading Accent 6" w:uiPriority="60"/>
-    <w:lsdException w:name="Light List Accent 6" w:uiPriority="61"/>
-    <w:lsdException w:name="Light Grid Accent 6" w:uiPriority="62"/>
-    <w:lsdException w:name="Medium Shading 1 Accent 6" w:uiPriority="63"/>
-    <w:lsdException w:name="Medium Shading 2 Accent 6" w:uiPriority="64"/>
-    <w:lsdException w:name="Medium List 1 Accent 6" w:uiPriority="65"/>
-    <w:lsdException w:name="Medium List 2 Accent 6" w:uiPriority="66"/>
-    <w:lsdException w:name="Medium Grid 1 Accent 6" w:uiPriority="67"/>
-    <w:lsdException w:name="Medium Grid 2 Accent 6" w:uiPriority="68"/>
-    <w:lsdException w:name="Medium Grid 3 Accent 6" w:uiPriority="69"/>
-    <w:lsdException w:name="Dark List Accent 6" w:uiPriority="70"/>
-    <w:lsdException w:name="Colorful Shading Accent 6" w:uiPriority="71"/>
-    <w:lsdException w:name="Colorful List Accent 6" w:uiPriority="72"/>
-    <w:lsdException w:name="Colorful Grid Accent 6" w:uiPriority="73"/>
-    <w:lsdException w:name="Subtle Emphasis" w:uiPriority="19" w:qFormat="1"/>
-    <w:lsdException w:name="Intense Emphasis" w:uiPriority="21" w:qFormat="1"/>
-    <w:lsdException w:name="Subtle Reference" w:uiPriority="31" w:qFormat="1"/>
-    <w:lsdException w:name="Intense Reference" w:uiPriority="32" w:qFormat="1"/>
-    <w:lsdException w:name="Book Title" w:uiPriority="33" w:qFormat="1"/>
-    <w:lsdException w:name="Bibliography" w:semiHidden="1" w:uiPriority="37" w:unhideWhenUsed="1"/>
-    <w:lsdException w:name="TOC Heading" w:semiHidden="1" w:uiPriority="39" w:unhideWhenUsed="1" w:qFormat="1"/>
-    <w:lsdException w:name="Plain Table 1" w:uiPriority="41"/>
-    <w:lsdException w:name="Plain Table 2" w:uiPriority="42"/>
-    <w:lsdException w:name="Plain Table 3" w:uiPriority="43"/>
-    <w:lsdException w:name="Plain Table 4" w:uiPriority="44"/>
-    <w:lsdException w:name="Plain Table 5" w:uiPriority="45"/>
-    <w:lsdException w:name="Grid Table Light" w:uiPriority="40"/>
-    <w:lsdException w:name="Grid Table 1 Light" w:uiPriority="46"/>
-    <w:lsdException w:name="Grid Table 2" w:uiPriority="47"/>
-    <w:lsdException w:name="Grid Table 3" w:uiPriority="48"/>
-    <w:lsdException w:name="Grid Table 4" w:uiPriority="49"/>
-    <w:lsdException w:name="Grid Table 5 Dark" w:uiPriority="50"/>
-    <w:lsdException w:name="Grid Table 6 Colorful" w:uiPriority="51"/>
-    <w:lsdException w:name="Grid Table 7 Colorful" w:uiPriority="52"/>
-    <w:lsdException w:name="Grid Table 1 Light Accent 1" w:uiPriority="46"/>
-    <w:lsdException w:name="Grid Table 2 Accent 1" w:uiPriority="47"/>
-    <w:lsdException w:name="Grid Table 3 Accent 1" w:uiPriority="48"/>
-    <w:lsdException w:name="Grid Table 4 Accent 1" w:uiPriority="49"/>
-    <w:lsdException w:name="Grid Table 5 Dark Accent 1" w:uiPriority="50"/>
-    <w:lsdException w:name="Grid Table 6 Colorful Accent 1" w:uiPriority="51"/>
-    <w:lsdException w:name="Grid Table 7 Colorful Accent 1" w:uiPriority="52"/>
-    <w:lsdException w:name="Grid Table 1 Light Accent 2" w:uiPriority="46"/>
-    <w:lsdException w:name="Grid Table 2 Accent 2" w:uiPriority="47"/>
-    <w:lsdException w:name="Grid Table 3 Accent 2" w:uiPriority="48"/>
-    <w:lsdException w:name="Grid Table 4 Accent 2" w:uiPriority="49"/>
-    <w:lsdException w:name="Grid Table 5 Dark Accent 2" w:uiPriority="50"/>
-    <w:lsdException w:name="Grid Table 6 Colorful Accent 2" w:uiPriority="51"/>
-    <w:lsdException w:name="Grid Table 7 Colorful Accent 2" w:uiPriority="52"/>
-    <w:lsdException w:name="Grid Table 1 Light Accent 3" w:uiPriority="46"/>
-    <w:lsdException w:name="Grid Table 2 Accent 3" w:uiPriority="47"/>
-    <w:lsdException w:name="Grid Table 3 Accent 3" w:uiPriority="48"/>
-    <w:lsdException w:name="Grid Table 4 Accent 3" w:uiPriority="49"/>
-    <w:lsdException w:name="Grid Table 5 Dark Accent 3" w:uiPriority="50"/>
-    <w:lsdException w:name="Grid Table 6 Colorful Accent 3" w:uiPriority="51"/>
-    <w:lsdException w:name="Grid Table 7 Colorful Accent 3" w:uiPriority="52"/>
-    <w:lsdException w:name="Grid Table 1 Light Accent 4" w:uiPriority="46"/>
-    <w:lsdException w:name="Grid Table 2 Accent 4" w:uiPriority="47"/>
-    <w:lsdException w:name="Grid Table 3 Accent 4" w:uiPriority="48"/>
-    <w:lsdException w:name="Grid Table 4 Accent 4" w:uiPriority="49"/>
-    <w:lsdException w:name="Grid Table 5 Dark Accent 4" w:uiPriority="50"/>
-    <w:lsdException w:name="Grid Table 6 Colorful Accent 4" w:uiPriority="51"/>
-    <w:lsdException w:name="Grid Table 7 Colorful Accent 4" w:uiPriority="52"/>
-    <w:lsdException w:name="Grid Table 1 Light Accent 5" w:uiPriority="46"/>
-    <w:lsdException w:name="Grid Table 2 Accent 5" w:uiPriority="47"/>
-    <w:lsdException w:name="Grid Table 3 Accent 5" w:uiPriority="48"/>
-    <w:lsdException w:name="Grid Table 4 Accent 5" w:uiPriority="49"/>
-    <w:lsdException w:name="Grid Table 5 Dark Accent 5" w:uiPriority="50"/>
-    <w:lsdException w:name="Grid Table 6 Colorful Accent 5" w:uiPriority="51"/>
-    <w:lsdException w:name="Grid Table 7 Colorful Accent 5" w:uiPriority="52"/>
-    <w:lsdException w:name="Grid Table 1 Light Accent 6" w:uiPriority="46"/>
-    <w:lsdException w:name="Grid Table 2 Accent 6" w:uiPriority="47"/>
-    <w:lsdException w:name="Grid Table 3 Accent 6" w:uiPriority="48"/>
-    <w:lsdException w:name="Grid Table 4 Accent 6" w:uiPriority="49"/>
-    <w:lsdException w:name="Grid Table 5 Dark Accent 6" w:uiPriority="50"/>
-    <w:lsdException w:name="Grid Table 6 Colorful Accent 6" w:uiPriority="51"/>
-    <w:lsdException w:name="Grid Table 7 Colorful Accent 6" w:uiPriority="52"/>
-    <w:lsdException w:name="List Table 1 Light" w:uiPriority="46"/>
-    <w:lsdException w:name="List Table 2" w:uiPriority="47"/>
-    <w:lsdException w:name="List Table 3" w:uiPriority="48"/>
-    <w:lsdException w:name="List Table 4" w:uiPriority="49"/>
-    <w:lsdException w:name="List Table 5 Dark" w:uiPriority="50"/>
-    <w:lsdException w:name="List Table 6 Colorful" w:uiPriority="51"/>
-    <w:lsdException w:name="List Table 7 Colorful" w:uiPriority="52"/>
-    <w:lsdException w:name="List Table 1 Light Accent 1" w:uiPriority="46"/>
-    <w:lsdException w:name="List Table 2 Accent 1" w:uiPriority="47"/>
-    <w:lsdException w:name="List Table 3 Accent 1" w:uiPriority="48"/>
-    <w:lsdException w:name="List Table 4 Accent 1" w:uiPriority="49"/>
-    <w:lsdException w:name="List Table 5 Dark Accent 1" w:uiPriority="50"/>
-    <w:lsdException w:name="List Table 6 Colorful Accent 1" w:uiPriority="51"/>
-    <w:lsdException w:name="List Table 7 Colorful Accent 1" w:uiPriority="52"/>
-    <w:lsdException w:name="List Table 1 Light Accent 2" w:uiPriority="46"/>
-    <w:lsdException w:name="List Table 2 Accent 2" w:uiPriority="47"/>
-    <w:lsdException w:name="List Table 3 Accent 2" w:uiPriority="48"/>
-    <w:lsdException w:name="List Table 4 Accent 2" w:uiPriority="49"/>
-    <w:lsdException w:name="List Table 5 Dark Accent 2" w:uiPriority="50"/>
-    <w:lsdException w:name="List Table 6 Colorful Accent 2" w:uiPriority="51"/>
-    <w:lsdException w:name="List Table 7 Colorful Accent 2" w:uiPriority="52"/>
-    <w:lsdException w:name="List Table 1 Light Accent 3" w:uiPriority="46"/>
-    <w:lsdException w:name="List Table 2 Accent 3" w:uiPriority="47"/>
-    <w:lsdException w:name="List Table 3 Accent 3" w:uiPriority="48"/>
-    <w:lsdException w:name="List Table 4 Accent 3" w:uiPriority="49"/>
-    <w:lsdException w:name="List Table 5 Dark Accent 3" w:uiPriority="50"/>
-    <w:lsdException w:name="List Table 6 Colorful Accent 3" w:uiPriority="51"/>
-    <w:lsdException w:name="List Table 7 Colorful Accent 3" w:uiPriority="52"/>
-    <w:lsdException w:name="List Table 1 Light Accent 4" w:uiPriority="46"/>
-    <w:lsdException w:name="List Table 2 Accent 4" w:uiPriority="47"/>
-    <w:lsdException w:name="List Table 3 Accent 4" w:uiPriority="48"/>
-    <w:lsdException w:name="List Table 4 Accent 4" w:uiPriority="49"/>
-    <w:lsdException w:name="List Table 5 Dark Accent 4" w:uiPriority="50"/>
-    <w:lsdException w:name="List Table 6 Colorful Accent 4" w:uiPriority="51"/>
-    <w:lsdException w:name="List Table 7 Colorful Accent 4" w:uiPriority="52"/>
-    <w:lsdException w:name="List Table 1 Light Accent 5" w:uiPriority="46"/>
-    <w:lsdException w:name="List Table 2 Accent 5" w:uiPriority="47"/>
-    <w:lsdException w:name="List Table 3 Accent 5" w:uiPriority="48"/>
-    <w:lsdException w:name="List Table 4 Accent 5" w:uiPriority="49"/>
-    <w:lsdException w:name="List Table 5 Dark Accent 5" w:uiPriority="50"/>
-    <w:lsdException w:name="List Table 6 Colorful Accent 5" w:uiPriority="51"/>
-    <w:lsdException w:name="List Table 7 Colorful Accent 5" w:uiPriority="52"/>
-    <w:lsdException w:name="List Table 1 Light Accent 6" w:uiPriority="46"/>
-    <w:lsdException w:name="List Table 2 Accent 6" w:uiPriority="47"/>
-    <w:lsdException w:name="List Table 3 Accent 6" w:uiPriority="48"/>
-    <w:lsdException w:name="List Table 4 Accent 6" w:uiPriority="49"/>
-    <w:lsdException w:name="List Table 5 Dark Accent 6" w:uiPriority="50"/>
-    <w:lsdException w:name="List Table 6 Colorful Accent 6" w:uiPriority="51"/>
-    <w:lsdException w:name="List Table 7 Colorful Accent 6" w:uiPriority="52"/>
+  <w:latentStyles w:defLockedState="0" w:defUIPriority="99" w:defSemiHidden="1" w:defUnhideWhenUsed="1" w:defQFormat="0" w:count="267">
+    <w:lsdException w:name="Normal" w:semiHidden="0" w:uiPriority="0" w:unhideWhenUsed="0" w:qFormat="1"/>
+    <w:lsdException w:name="heading 1" w:semiHidden="0" w:uiPriority="9" w:unhideWhenUsed="0" w:qFormat="1"/>
+    <w:lsdException w:name="heading 2" w:uiPriority="9" w:qFormat="1"/>
+    <w:lsdException w:name="heading 3" w:uiPriority="9" w:qFormat="1"/>
+    <w:lsdException w:name="heading 4" w:uiPriority="9" w:qFormat="1"/>
+    <w:lsdException w:name="heading 5" w:uiPriority="9" w:qFormat="1"/>
+    <w:lsdException w:name="heading 6" w:uiPriority="9" w:qFormat="1"/>
+    <w:lsdException w:name="heading 7" w:uiPriority="9" w:qFormat="1"/>
+    <w:lsdException w:name="heading 8" w:uiPriority="9" w:qFormat="1"/>
+    <w:lsdException w:name="heading 9" w:uiPriority="9" w:qFormat="1"/>
+    <w:lsdException w:name="toc 1" w:uiPriority="39"/>
+    <w:lsdException w:name="toc 2" w:uiPriority="39"/>
+    <w:lsdException w:name="toc 3" w:uiPriority="39"/>
+    <w:lsdException w:name="toc 4" w:uiPriority="39"/>
+    <w:lsdException w:name="toc 5" w:uiPriority="39"/>
+    <w:lsdException w:name="toc 6" w:uiPriority="39"/>
+    <w:lsdException w:name="toc 7" w:uiPriority="39"/>
+    <w:lsdException w:name="toc 8" w:uiPriority="39"/>
+    <w:lsdException w:name="toc 9" w:uiPriority="39"/>
+    <w:lsdException w:name="caption" w:uiPriority="35" w:qFormat="1"/>
+    <w:lsdException w:name="Title" w:semiHidden="0" w:uiPriority="10" w:unhideWhenUsed="0" w:qFormat="1"/>
+    <w:lsdException w:name="Default Paragraph Font" w:uiPriority="1"/>
+    <w:lsdException w:name="Subtitle" w:semiHidden="0" w:uiPriority="11" w:unhideWhenUsed="0" w:qFormat="1"/>
+    <w:lsdException w:name="Strong" w:semiHidden="0" w:uiPriority="22" w:unhideWhenUsed="0" w:qFormat="1"/>
+    <w:lsdException w:name="Emphasis" w:semiHidden="0" w:uiPriority="20" w:unhideWhenUsed="0" w:qFormat="1"/>
+    <w:lsdException w:name="Table Grid" w:semiHidden="0" w:uiPriority="39" w:unhideWhenUsed="0"/>
+    <w:lsdException w:name="Placeholder Text" w:unhideWhenUsed="0"/>
+    <w:lsdException w:name="No Spacing" w:semiHidden="0" w:uiPriority="1" w:unhideWhenUsed="0" w:qFormat="1"/>
+    <w:lsdException w:name="Light Shading" w:semiHidden="0" w:uiPriority="60" w:unhideWhenUsed="0"/>
+    <w:lsdException w:name="Light List" w:semiHidden="0" w:uiPriority="61" w:unhideWhenUsed="0"/>
+    <w:lsdException w:name="Light Grid" w:semiHidden="0" w:uiPriority="62" w:unhideWhenUsed="0"/>
+    <w:lsdException w:name="Medium Shading 1" w:semiHidden="0" w:uiPriority="63" w:unhideWhenUsed="0"/>
+    <w:lsdException w:name="Medium Shading 2" w:semiHidden="0" w:uiPriority="64" w:unhideWhenUsed="0"/>
+    <w:lsdException w:name="Medium List 1" w:semiHidden="0" w:uiPriority="65" w:unhideWhenUsed="0"/>
+    <w:lsdException w:name="Medium List 2" w:semiHidden="0" w:uiPriority="66" w:unhideWhenUsed="0"/>
+    <w:lsdException w:name="Medium Grid 1" w:semiHidden="0" w:uiPriority="67" w:unhideWhenUsed="0"/>
+    <w:lsdException w:name="Medium Grid 2" w:semiHidden="0" w:uiPriority="68" w:unhideWhenUsed="0"/>
+    <w:lsdException w:name="Medium Grid 3" w:semiHidden="0" w:uiPriority="69" w:unhideWhenUsed="0"/>
+    <w:lsdException w:name="Dark List" w:semiHidden="0" w:uiPriority="70" w:unhideWhenUsed="0"/>
+    <w:lsdException w:name="Colorful Shading" w:semiHidden="0" w:uiPriority="71" w:unhideWhenUsed="0"/>
+    <w:lsdException w:name="Colorful List" w:semiHidden="0" w:uiPriority="72" w:unhideWhenUsed="0"/>
+    <w:lsdException w:name="Colorful Grid" w:semiHidden="0" w:uiPriority="73" w:unhideWhenUsed="0"/>
+    <w:lsdException w:name="Light Shading Accent 1" w:semiHidden="0" w:uiPriority="60" w:unhideWhenUsed="0"/>
+    <w:lsdException w:name="Light List Accent 1" w:semiHidden="0" w:uiPriority="61" w:unhideWhenUsed="0"/>
+    <w:lsdException w:name="Light Grid Accent 1" w:semiHidden="0" w:uiPriority="62" w:unhideWhenUsed="0"/>
+    <w:lsdException w:name="Medium Shading 1 Accent 1" w:semiHidden="0" w:uiPriority="63" w:unhideWhenUsed="0"/>
+    <w:lsdException w:name="Medium Shading 2 Accent 1" w:semiHidden="0" w:uiPriority="64" w:unhideWhenUsed="0"/>
+    <w:lsdException w:name="Medium List 1 Accent 1" w:semiHidden="0" w:uiPriority="65" w:unhideWhenUsed="0"/>
+    <w:lsdException w:name="Revision" w:unhideWhenUsed="0"/>
+    <w:lsdException w:name="List Paragraph" w:semiHidden="0" w:uiPriority="34" w:unhideWhenUsed="0" w:qFormat="1"/>
+    <w:lsdException w:name="Quote" w:semiHidden="0" w:uiPriority="29" w:unhideWhenUsed="0" w:qFormat="1"/>
+    <w:lsdException w:name="Intense Quote" w:semiHidden="0" w:uiPriority="30" w:unhideWhenUsed="0" w:qFormat="1"/>
+    <w:lsdException w:name="Medium List 2 Accent 1" w:semiHidden="0" w:uiPriority="66" w:unhideWhenUsed="0"/>
+    <w:lsdException w:name="Medium Grid 1 Accent 1" w:semiHidden="0" w:uiPriority="67" w:unhideWhenUsed="0"/>
+    <w:lsdException w:name="Medium Grid 2 Accent 1" w:semiHidden="0" w:uiPriority="68" w:unhideWhenUsed="0"/>
+    <w:lsdException w:name="Medium Grid 3 Accent 1" w:semiHidden="0" w:uiPriority="69" w:unhideWhenUsed="0"/>
+    <w:lsdException w:name="Dark List Accent 1" w:semiHidden="0" w:uiPriority="70" w:unhideWhenUsed="0"/>
+    <w:lsdException w:name="Colorful Shading Accent 1" w:semiHidden="0" w:uiPriority="71" w:unhideWhenUsed="0"/>
+    <w:lsdException w:name="Colorful List Accent 1" w:semiHidden="0" w:uiPriority="72" w:unhideWhenUsed="0"/>
+    <w:lsdException w:name="Colorful Grid Accent 1" w:semiHidden="0" w:uiPriority="73" w:unhideWhenUsed="0"/>
+    <w:lsdException w:name="Light Shading Accent 2" w:semiHidden="0" w:uiPriority="60" w:unhideWhenUsed="0"/>
+    <w:lsdException w:name="Light List Accent 2" w:semiHidden="0" w:uiPriority="61" w:unhideWhenUsed="0"/>
+    <w:lsdException w:name="Light Grid Accent 2" w:semiHidden="0" w:uiPriority="62" w:unhideWhenUsed="0"/>
+    <w:lsdException w:name="Medium Shading 1 Accent 2" w:semiHidden="0" w:uiPriority="63" w:unhideWhenUsed="0"/>
+    <w:lsdException w:name="Medium Shading 2 Accent 2" w:semiHidden="0" w:uiPriority="64" w:unhideWhenUsed="0"/>
+    <w:lsdException w:name="Medium List 1 Accent 2" w:semiHidden="0" w:uiPriority="65" w:unhideWhenUsed="0"/>
+    <w:lsdException w:name="Medium List 2 Accent 2" w:semiHidden="0" w:uiPriority="66" w:unhideWhenUsed="0"/>
+    <w:lsdException w:name="Medium Grid 1 Accent 2" w:semiHidden="0" w:uiPriority="67" w:unhideWhenUsed="0"/>
+    <w:lsdException w:name="Medium Grid 2 Accent 2" w:semiHidden="0" w:uiPriority="68" w:unhideWhenUsed="0"/>
+    <w:lsdException w:name="Medium Grid 3 Accent 2" w:semiHidden="0" w:uiPriority="69" w:unhideWhenUsed="0"/>
+    <w:lsdException w:name="Dark List Accent 2" w:semiHidden="0" w:uiPriority="70" w:unhideWhenUsed="0"/>
+    <w:lsdException w:name="Colorful Shading Accent 2" w:semiHidden="0" w:uiPriority="71" w:unhideWhenUsed="0"/>
+    <w:lsdException w:name="Colorful List Accent 2" w:semiHidden="0" w:uiPriority="72" w:unhideWhenUsed="0"/>
+    <w:lsdException w:name="Colorful Grid Accent 2" w:semiHidden="0" w:uiPriority="73" w:unhideWhenUsed="0"/>
+    <w:lsdException w:name="Light Shading Accent 3" w:semiHidden="0" w:uiPriority="60" w:unhideWhenUsed="0"/>
+    <w:lsdException w:name="Light List Accent 3" w:semiHidden="0" w:uiPriority="61" w:unhideWhenUsed="0"/>
+    <w:lsdException w:name="Light Grid Accent 3" w:semiHidden="0" w:uiPriority="62" w:unhideWhenUsed="0"/>
+    <w:lsdException w:name="Medium Shading 1 Accent 3" w:semiHidden="0" w:uiPriority="63" w:unhideWhenUsed="0"/>
+    <w:lsdException w:name="Medium Shading 2 Accent 3" w:semiHidden="0" w:uiPriority="64" w:unhideWhenUsed="0"/>
+    <w:lsdException w:name="Medium List 1 Accent 3" w:semiHidden="0" w:uiPriority="65" w:unhideWhenUsed="0"/>
+    <w:lsdException w:name="Medium List 2 Accent 3" w:semiHidden="0" w:uiPriority="66" w:unhideWhenUsed="0"/>
+    <w:lsdException w:name="Medium Grid 1 Accent 3" w:semiHidden="0" w:uiPriority="67" w:unhideWhenUsed="0"/>
+    <w:lsdException w:name="Medium Grid 2 Accent 3" w:semiHidden="0" w:uiPriority="68" w:unhideWhenUsed="0"/>
+    <w:lsdException w:name="Medium Grid 3 Accent 3" w:semiHidden="0" w:uiPriority="69" w:unhideWhenUsed="0"/>
+    <w:lsdException w:name="Dark List Accent 3" w:semiHidden="0" w:uiPriority="70" w:unhideWhenUsed="0"/>
+    <w:lsdException w:name="Colorful Shading Accent 3" w:semiHidden="0" w:uiPriority="71" w:unhideWhenUsed="0"/>
+    <w:lsdException w:name="Colorful List Accent 3" w:semiHidden="0" w:uiPriority="72" w:unhideWhenUsed="0"/>
+    <w:lsdException w:name="Colorful Grid Accent 3" w:semiHidden="0" w:uiPriority="73" w:unhideWhenUsed="0"/>
+    <w:lsdException w:name="Light Shading Accent 4" w:semiHidden="0" w:uiPriority="60" w:unhideWhenUsed="0"/>
+    <w:lsdException w:name="Light List Accent 4" w:semiHidden="0" w:uiPriority="61" w:unhideWhenUsed="0"/>
+    <w:lsdException w:name="Light Grid Accent 4" w:semiHidden="0" w:uiPriority="62" w:unhideWhenUsed="0"/>
+    <w:lsdException w:name="Medium Shading 1 Accent 4" w:semiHidden="0" w:uiPriority="63" w:unhideWhenUsed="0"/>
+    <w:lsdException w:name="Medium Shading 2 Accent 4" w:semiHidden="0" w:uiPriority="64" w:unhideWhenUsed="0"/>
+    <w:lsdException w:name="Medium List 1 Accent 4" w:semiHidden="0" w:uiPriority="65" w:unhideWhenUsed="0"/>
+    <w:lsdException w:name="Medium List 2 Accent 4" w:semiHidden="0" w:uiPriority="66" w:unhideWhenUsed="0"/>
+    <w:lsdException w:name="Medium Grid 1 Accent 4" w:semiHidden="0" w:uiPriority="67" w:unhideWhenUsed="0"/>
+    <w:lsdException w:name="Medium Grid 2 Accent 4" w:semiHidden="0" w:uiPriority="68" w:unhideWhenUsed="0"/>
+    <w:lsdException w:name="Medium Grid 3 Accent 4" w:semiHidden="0" w:uiPriority="69" w:unhideWhenUsed="0"/>
+    <w:lsdException w:name="Dark List Accent 4" w:semiHidden="0" w:uiPriority="70" w:unhideWhenUsed="0"/>
+    <w:lsdException w:name="Colorful Shading Accent 4" w:semiHidden="0" w:uiPriority="71" w:unhideWhenUsed="0"/>
+    <w:lsdException w:name="Colorful List Accent 4" w:semiHidden="0" w:uiPriority="72" w:unhideWhenUsed="0"/>
+    <w:lsdException w:name="Colorful Grid Accent 4" w:semiHidden="0" w:uiPriority="73" w:unhideWhenUsed="0"/>
+    <w:lsdException w:name="Light Shading Accent 5" w:semiHidden="0" w:uiPriority="60" w:unhideWhenUsed="0"/>
+    <w:lsdException w:name="Light List Accent 5" w:semiHidden="0" w:uiPriority="61" w:unhideWhenUsed="0"/>
+    <w:lsdException w:name="Light Grid Accent 5" w:semiHidden="0" w:uiPriority="62" w:unhideWhenUsed="0"/>
+    <w:lsdException w:name="Medium Shading 1 Accent 5" w:semiHidden="0" w:uiPriority="63" w:unhideWhenUsed="0"/>
+    <w:lsdException w:name="Medium Shading 2 Accent 5" w:semiHidden="0" w:uiPriority="64" w:unhideWhenUsed="0"/>
+    <w:lsdException w:name="Medium List 1 Accent 5" w:semiHidden="0" w:uiPriority="65" w:unhideWhenUsed="0"/>
+    <w:lsdException w:name="Medium List 2 Accent 5" w:semiHidden="0" w:uiPriority="66" w:unhideWhenUsed="0"/>
+    <w:lsdException w:name="Medium Grid 1 Accent 5" w:semiHidden="0" w:uiPriority="67" w:unhideWhenUsed="0"/>
+    <w:lsdException w:name="Medium Grid 2 Accent 5" w:semiHidden="0" w:uiPriority="68" w:unhideWhenUsed="0"/>
+    <w:lsdException w:name="Medium Grid 3 Accent 5" w:semiHidden="0" w:uiPriority="69" w:unhideWhenUsed="0"/>
+    <w:lsdException w:name="Dark List Accent 5" w:semiHidden="0" w:uiPriority="70" w:unhideWhenUsed="0"/>
+    <w:lsdException w:name="Colorful Shading Accent 5" w:semiHidden="0" w:uiPriority="71" w:unhideWhenUsed="0"/>
+    <w:lsdException w:name="Colorful List Accent 5" w:semiHidden="0" w:uiPriority="72" w:unhideWhenUsed="0"/>
+    <w:lsdException w:name="Colorful Grid Accent 5" w:semiHidden="0" w:uiPriority="73" w:unhideWhenUsed="0"/>
+    <w:lsdException w:name="Light Shading Accent 6" w:semiHidden="0" w:uiPriority="60" w:unhideWhenUsed="0"/>
+    <w:lsdException w:name="Light List Accent 6" w:semiHidden="0" w:uiPriority="61" w:unhideWhenUsed="0"/>
+    <w:lsdException w:name="Light Grid Accent 6" w:semiHidden="0" w:uiPriority="62" w:unhideWhenUsed="0"/>
+    <w:lsdException w:name="Medium Shading 1 Accent 6" w:semiHidden="0" w:uiPriority="63" w:unhideWhenUsed="0"/>
+    <w:lsdException w:name="Medium Shading 2 Accent 6" w:semiHidden="0" w:uiPriority="64" w:unhideWhenUsed="0"/>
+    <w:lsdException w:name="Medium List 1 Accent 6" w:semiHidden="0" w:uiPriority="65" w:unhideWhenUsed="0"/>
+    <w:lsdException w:name="Medium List 2 Accent 6" w:semiHidden="0" w:uiPriority="66" w:unhideWhenUsed="0"/>
+    <w:lsdException w:name="Medium Grid 1 Accent 6" w:semiHidden="0" w:uiPriority="67" w:unhideWhenUsed="0"/>
+    <w:lsdException w:name="Medium Grid 2 Accent 6" w:semiHidden="0" w:uiPriority="68" w:unhideWhenUsed="0"/>
+    <w:lsdException w:name="Medium Grid 3 Accent 6" w:semiHidden="0" w:uiPriority="69" w:unhideWhenUsed="0"/>
+    <w:lsdException w:name="Dark List Accent 6" w:semiHidden="0" w:uiPriority="70" w:unhideWhenUsed="0"/>
+    <w:lsdException w:name="Colorful Shading Accent 6" w:semiHidden="0" w:uiPriority="71" w:unhideWhenUsed="0"/>
+    <w:lsdException w:name="Colorful List Accent 6" w:semiHidden="0" w:uiPriority="72" w:unhideWhenUsed="0"/>
+    <w:lsdException w:name="Colorful Grid Accent 6" w:semiHidden="0" w:uiPriority="73" w:unhideWhenUsed="0"/>
+    <w:lsdException w:name="Subtle Emphasis" w:semiHidden="0" w:uiPriority="19" w:unhideWhenUsed="0" w:qFormat="1"/>
+    <w:lsdException w:name="Intense Emphasis" w:semiHidden="0" w:uiPriority="21" w:unhideWhenUsed="0" w:qFormat="1"/>
+    <w:lsdException w:name="Subtle Reference" w:semiHidden="0" w:uiPriority="31" w:unhideWhenUsed="0" w:qFormat="1"/>
+    <w:lsdException w:name="Intense Reference" w:semiHidden="0" w:uiPriority="32" w:unhideWhenUsed="0" w:qFormat="1"/>
+    <w:lsdException w:name="Book Title" w:semiHidden="0" w:uiPriority="33" w:unhideWhenUsed="0" w:qFormat="1"/>
+    <w:lsdException w:name="Bibliography" w:uiPriority="37"/>
+    <w:lsdException w:name="TOC Heading" w:uiPriority="39" w:qFormat="1"/>
   </w:latentStyles>
   <w:style w:type="paragraph" w:default="1" w:styleId="Normal">
     <w:name w:val="Normal"/>
@@ -1576,6 +1683,397 @@
       <w:ind w:left="720"/>
       <w:contextualSpacing/>
     </w:pPr>
+  </w:style>
+  <w:style w:type="paragraph" w:styleId="BalloonText">
+    <w:name w:val="Balloon Text"/>
+    <w:basedOn w:val="Normal"/>
+    <w:link w:val="BalloonTextChar"/>
+    <w:uiPriority w:val="99"/>
+    <w:semiHidden/>
+    <w:unhideWhenUsed/>
+    <w:rsid w:val="00300890"/>
+    <w:pPr>
+      <w:spacing w:after="0" w:line="240" w:lineRule="auto"/>
+    </w:pPr>
+    <w:rPr>
+      <w:rFonts w:ascii="Tahoma" w:hAnsi="Tahoma" w:cs="Tahoma"/>
+      <w:sz w:val="16"/>
+      <w:szCs w:val="16"/>
+    </w:rPr>
+  </w:style>
+  <w:style w:type="character" w:customStyle="1" w:styleId="BalloonTextChar">
+    <w:name w:val="Balloon Text Char"/>
+    <w:basedOn w:val="DefaultParagraphFont"/>
+    <w:link w:val="BalloonText"/>
+    <w:uiPriority w:val="99"/>
+    <w:semiHidden/>
+    <w:rsid w:val="00300890"/>
+    <w:rPr>
+      <w:rFonts w:ascii="Tahoma" w:hAnsi="Tahoma" w:cs="Tahoma"/>
+      <w:sz w:val="16"/>
+      <w:szCs w:val="16"/>
+    </w:rPr>
+  </w:style>
+</w:styles>
+</file>
+
+<file path=word/stylesWithEffects.xml><?xml version="1.0" encoding="utf-8"?>
+<w:styles xmlns:wpc="http://schemas.microsoft.com/office/word/2010/wordprocessingCanvas" xmlns:mc="http://schemas.openxmlformats.org/markup-compatibility/2006" xmlns:o="urn:schemas-microsoft-com:office:office" xmlns:r="http://schemas.openxmlformats.org/officeDocument/2006/relationships" xmlns:m="http://schemas.openxmlformats.org/officeDocument/2006/math" xmlns:v="urn:schemas-microsoft-com:vml" xmlns:wp14="http://schemas.microsoft.com/office/word/2010/wordprocessingDrawing" xmlns:wp="http://schemas.openxmlformats.org/drawingml/2006/wordprocessingDrawing" xmlns:w10="urn:schemas-microsoft-com:office:word" xmlns:w="http://schemas.openxmlformats.org/wordprocessingml/2006/main" xmlns:w14="http://schemas.microsoft.com/office/word/2010/wordml" xmlns:wpg="http://schemas.microsoft.com/office/word/2010/wordprocessingGroup" xmlns:wpi="http://schemas.microsoft.com/office/word/2010/wordprocessingInk" xmlns:wne="http://schemas.microsoft.com/office/word/2006/wordml" xmlns:wps="http://schemas.microsoft.com/office/word/2010/wordprocessingShape" mc:Ignorable="w14 wp14">
+  <w:docDefaults>
+    <w:rPrDefault>
+      <w:rPr>
+        <w:rFonts w:asciiTheme="minorHAnsi" w:eastAsiaTheme="minorHAnsi" w:hAnsiTheme="minorHAnsi" w:cstheme="minorBidi"/>
+        <w:sz w:val="22"/>
+        <w:szCs w:val="22"/>
+        <w:lang w:val="en-ZA" w:eastAsia="en-US" w:bidi="ar-SA"/>
+      </w:rPr>
+    </w:rPrDefault>
+    <w:pPrDefault>
+      <w:pPr>
+        <w:spacing w:after="160" w:line="259" w:lineRule="auto"/>
+      </w:pPr>
+    </w:pPrDefault>
+  </w:docDefaults>
+  <w:latentStyles w:defLockedState="0" w:defUIPriority="99" w:defSemiHidden="1" w:defUnhideWhenUsed="1" w:defQFormat="0" w:count="267">
+    <w:lsdException w:name="Normal" w:semiHidden="0" w:uiPriority="0" w:unhideWhenUsed="0" w:qFormat="1"/>
+    <w:lsdException w:name="heading 1" w:semiHidden="0" w:uiPriority="9" w:unhideWhenUsed="0" w:qFormat="1"/>
+    <w:lsdException w:name="heading 2" w:uiPriority="9" w:qFormat="1"/>
+    <w:lsdException w:name="heading 3" w:uiPriority="9" w:qFormat="1"/>
+    <w:lsdException w:name="heading 4" w:uiPriority="9" w:qFormat="1"/>
+    <w:lsdException w:name="heading 5" w:uiPriority="9" w:qFormat="1"/>
+    <w:lsdException w:name="heading 6" w:uiPriority="9" w:qFormat="1"/>
+    <w:lsdException w:name="heading 7" w:uiPriority="9" w:qFormat="1"/>
+    <w:lsdException w:name="heading 8" w:uiPriority="9" w:qFormat="1"/>
+    <w:lsdException w:name="heading 9" w:uiPriority="9" w:qFormat="1"/>
+    <w:lsdException w:name="toc 1" w:uiPriority="39"/>
+    <w:lsdException w:name="toc 2" w:uiPriority="39"/>
+    <w:lsdException w:name="toc 3" w:uiPriority="39"/>
+    <w:lsdException w:name="toc 4" w:uiPriority="39"/>
+    <w:lsdException w:name="toc 5" w:uiPriority="39"/>
+    <w:lsdException w:name="toc 6" w:uiPriority="39"/>
+    <w:lsdException w:name="toc 7" w:uiPriority="39"/>
+    <w:lsdException w:name="toc 8" w:uiPriority="39"/>
+    <w:lsdException w:name="toc 9" w:uiPriority="39"/>
+    <w:lsdException w:name="caption" w:uiPriority="35" w:qFormat="1"/>
+    <w:lsdException w:name="Title" w:semiHidden="0" w:uiPriority="10" w:unhideWhenUsed="0" w:qFormat="1"/>
+    <w:lsdException w:name="Default Paragraph Font" w:uiPriority="1"/>
+    <w:lsdException w:name="Subtitle" w:semiHidden="0" w:uiPriority="11" w:unhideWhenUsed="0" w:qFormat="1"/>
+    <w:lsdException w:name="Strong" w:semiHidden="0" w:uiPriority="22" w:unhideWhenUsed="0" w:qFormat="1"/>
+    <w:lsdException w:name="Emphasis" w:semiHidden="0" w:uiPriority="20" w:unhideWhenUsed="0" w:qFormat="1"/>
+    <w:lsdException w:name="Table Grid" w:semiHidden="0" w:uiPriority="39" w:unhideWhenUsed="0"/>
+    <w:lsdException w:name="Placeholder Text" w:unhideWhenUsed="0"/>
+    <w:lsdException w:name="No Spacing" w:semiHidden="0" w:uiPriority="1" w:unhideWhenUsed="0" w:qFormat="1"/>
+    <w:lsdException w:name="Light Shading" w:semiHidden="0" w:uiPriority="60" w:unhideWhenUsed="0"/>
+    <w:lsdException w:name="Light List" w:semiHidden="0" w:uiPriority="61" w:unhideWhenUsed="0"/>
+    <w:lsdException w:name="Light Grid" w:semiHidden="0" w:uiPriority="62" w:unhideWhenUsed="0"/>
+    <w:lsdException w:name="Medium Shading 1" w:semiHidden="0" w:uiPriority="63" w:unhideWhenUsed="0"/>
+    <w:lsdException w:name="Medium Shading 2" w:semiHidden="0" w:uiPriority="64" w:unhideWhenUsed="0"/>
+    <w:lsdException w:name="Medium List 1" w:semiHidden="0" w:uiPriority="65" w:unhideWhenUsed="0"/>
+    <w:lsdException w:name="Medium List 2" w:semiHidden="0" w:uiPriority="66" w:unhideWhenUsed="0"/>
+    <w:lsdException w:name="Medium Grid 1" w:semiHidden="0" w:uiPriority="67" w:unhideWhenUsed="0"/>
+    <w:lsdException w:name="Medium Grid 2" w:semiHidden="0" w:uiPriority="68" w:unhideWhenUsed="0"/>
+    <w:lsdException w:name="Medium Grid 3" w:semiHidden="0" w:uiPriority="69" w:unhideWhenUsed="0"/>
+    <w:lsdException w:name="Dark List" w:semiHidden="0" w:uiPriority="70" w:unhideWhenUsed="0"/>
+    <w:lsdException w:name="Colorful Shading" w:semiHidden="0" w:uiPriority="71" w:unhideWhenUsed="0"/>
+    <w:lsdException w:name="Colorful List" w:semiHidden="0" w:uiPriority="72" w:unhideWhenUsed="0"/>
+    <w:lsdException w:name="Colorful Grid" w:semiHidden="0" w:uiPriority="73" w:unhideWhenUsed="0"/>
+    <w:lsdException w:name="Light Shading Accent 1" w:semiHidden="0" w:uiPriority="60" w:unhideWhenUsed="0"/>
+    <w:lsdException w:name="Light List Accent 1" w:semiHidden="0" w:uiPriority="61" w:unhideWhenUsed="0"/>
+    <w:lsdException w:name="Light Grid Accent 1" w:semiHidden="0" w:uiPriority="62" w:unhideWhenUsed="0"/>
+    <w:lsdException w:name="Medium Shading 1 Accent 1" w:semiHidden="0" w:uiPriority="63" w:unhideWhenUsed="0"/>
+    <w:lsdException w:name="Medium Shading 2 Accent 1" w:semiHidden="0" w:uiPriority="64" w:unhideWhenUsed="0"/>
+    <w:lsdException w:name="Medium List 1 Accent 1" w:semiHidden="0" w:uiPriority="65" w:unhideWhenUsed="0"/>
+    <w:lsdException w:name="Revision" w:unhideWhenUsed="0"/>
+    <w:lsdException w:name="List Paragraph" w:semiHidden="0" w:uiPriority="34" w:unhideWhenUsed="0" w:qFormat="1"/>
+    <w:lsdException w:name="Quote" w:semiHidden="0" w:uiPriority="29" w:unhideWhenUsed="0" w:qFormat="1"/>
+    <w:lsdException w:name="Intense Quote" w:semiHidden="0" w:uiPriority="30" w:unhideWhenUsed="0" w:qFormat="1"/>
+    <w:lsdException w:name="Medium List 2 Accent 1" w:semiHidden="0" w:uiPriority="66" w:unhideWhenUsed="0"/>
+    <w:lsdException w:name="Medium Grid 1 Accent 1" w:semiHidden="0" w:uiPriority="67" w:unhideWhenUsed="0"/>
+    <w:lsdException w:name="Medium Grid 2 Accent 1" w:semiHidden="0" w:uiPriority="68" w:unhideWhenUsed="0"/>
+    <w:lsdException w:name="Medium Grid 3 Accent 1" w:semiHidden="0" w:uiPriority="69" w:unhideWhenUsed="0"/>
+    <w:lsdException w:name="Dark List Accent 1" w:semiHidden="0" w:uiPriority="70" w:unhideWhenUsed="0"/>
+    <w:lsdException w:name="Colorful Shading Accent 1" w:semiHidden="0" w:uiPriority="71" w:unhideWhenUsed="0"/>
+    <w:lsdException w:name="Colorful List Accent 1" w:semiHidden="0" w:uiPriority="72" w:unhideWhenUsed="0"/>
+    <w:lsdException w:name="Colorful Grid Accent 1" w:semiHidden="0" w:uiPriority="73" w:unhideWhenUsed="0"/>
+    <w:lsdException w:name="Light Shading Accent 2" w:semiHidden="0" w:uiPriority="60" w:unhideWhenUsed="0"/>
+    <w:lsdException w:name="Light List Accent 2" w:semiHidden="0" w:uiPriority="61" w:unhideWhenUsed="0"/>
+    <w:lsdException w:name="Light Grid Accent 2" w:semiHidden="0" w:uiPriority="62" w:unhideWhenUsed="0"/>
+    <w:lsdException w:name="Medium Shading 1 Accent 2" w:semiHidden="0" w:uiPriority="63" w:unhideWhenUsed="0"/>
+    <w:lsdException w:name="Medium Shading 2 Accent 2" w:semiHidden="0" w:uiPriority="64" w:unhideWhenUsed="0"/>
+    <w:lsdException w:name="Medium List 1 Accent 2" w:semiHidden="0" w:uiPriority="65" w:unhideWhenUsed="0"/>
+    <w:lsdException w:name="Medium List 2 Accent 2" w:semiHidden="0" w:uiPriority="66" w:unhideWhenUsed="0"/>
+    <w:lsdException w:name="Medium Grid 1 Accent 2" w:semiHidden="0" w:uiPriority="67" w:unhideWhenUsed="0"/>
+    <w:lsdException w:name="Medium Grid 2 Accent 2" w:semiHidden="0" w:uiPriority="68" w:unhideWhenUsed="0"/>
+    <w:lsdException w:name="Medium Grid 3 Accent 2" w:semiHidden="0" w:uiPriority="69" w:unhideWhenUsed="0"/>
+    <w:lsdException w:name="Dark List Accent 2" w:semiHidden="0" w:uiPriority="70" w:unhideWhenUsed="0"/>
+    <w:lsdException w:name="Colorful Shading Accent 2" w:semiHidden="0" w:uiPriority="71" w:unhideWhenUsed="0"/>
+    <w:lsdException w:name="Colorful List Accent 2" w:semiHidden="0" w:uiPriority="72" w:unhideWhenUsed="0"/>
+    <w:lsdException w:name="Colorful Grid Accent 2" w:semiHidden="0" w:uiPriority="73" w:unhideWhenUsed="0"/>
+    <w:lsdException w:name="Light Shading Accent 3" w:semiHidden="0" w:uiPriority="60" w:unhideWhenUsed="0"/>
+    <w:lsdException w:name="Light List Accent 3" w:semiHidden="0" w:uiPriority="61" w:unhideWhenUsed="0"/>
+    <w:lsdException w:name="Light Grid Accent 3" w:semiHidden="0" w:uiPriority="62" w:unhideWhenUsed="0"/>
+    <w:lsdException w:name="Medium Shading 1 Accent 3" w:semiHidden="0" w:uiPriority="63" w:unhideWhenUsed="0"/>
+    <w:lsdException w:name="Medium Shading 2 Accent 3" w:semiHidden="0" w:uiPriority="64" w:unhideWhenUsed="0"/>
+    <w:lsdException w:name="Medium List 1 Accent 3" w:semiHidden="0" w:uiPriority="65" w:unhideWhenUsed="0"/>
+    <w:lsdException w:name="Medium List 2 Accent 3" w:semiHidden="0" w:uiPriority="66" w:unhideWhenUsed="0"/>
+    <w:lsdException w:name="Medium Grid 1 Accent 3" w:semiHidden="0" w:uiPriority="67" w:unhideWhenUsed="0"/>
+    <w:lsdException w:name="Medium Grid 2 Accent 3" w:semiHidden="0" w:uiPriority="68" w:unhideWhenUsed="0"/>
+    <w:lsdException w:name="Medium Grid 3 Accent 3" w:semiHidden="0" w:uiPriority="69" w:unhideWhenUsed="0"/>
+    <w:lsdException w:name="Dark List Accent 3" w:semiHidden="0" w:uiPriority="70" w:unhideWhenUsed="0"/>
+    <w:lsdException w:name="Colorful Shading Accent 3" w:semiHidden="0" w:uiPriority="71" w:unhideWhenUsed="0"/>
+    <w:lsdException w:name="Colorful List Accent 3" w:semiHidden="0" w:uiPriority="72" w:unhideWhenUsed="0"/>
+    <w:lsdException w:name="Colorful Grid Accent 3" w:semiHidden="0" w:uiPriority="73" w:unhideWhenUsed="0"/>
+    <w:lsdException w:name="Light Shading Accent 4" w:semiHidden="0" w:uiPriority="60" w:unhideWhenUsed="0"/>
+    <w:lsdException w:name="Light List Accent 4" w:semiHidden="0" w:uiPriority="61" w:unhideWhenUsed="0"/>
+    <w:lsdException w:name="Light Grid Accent 4" w:semiHidden="0" w:uiPriority="62" w:unhideWhenUsed="0"/>
+    <w:lsdException w:name="Medium Shading 1 Accent 4" w:semiHidden="0" w:uiPriority="63" w:unhideWhenUsed="0"/>
+    <w:lsdException w:name="Medium Shading 2 Accent 4" w:semiHidden="0" w:uiPriority="64" w:unhideWhenUsed="0"/>
+    <w:lsdException w:name="Medium List 1 Accent 4" w:semiHidden="0" w:uiPriority="65" w:unhideWhenUsed="0"/>
+    <w:lsdException w:name="Medium List 2 Accent 4" w:semiHidden="0" w:uiPriority="66" w:unhideWhenUsed="0"/>
+    <w:lsdException w:name="Medium Grid 1 Accent 4" w:semiHidden="0" w:uiPriority="67" w:unhideWhenUsed="0"/>
+    <w:lsdException w:name="Medium Grid 2 Accent 4" w:semiHidden="0" w:uiPriority="68" w:unhideWhenUsed="0"/>
+    <w:lsdException w:name="Medium Grid 3 Accent 4" w:semiHidden="0" w:uiPriority="69" w:unhideWhenUsed="0"/>
+    <w:lsdException w:name="Dark List Accent 4" w:semiHidden="0" w:uiPriority="70" w:unhideWhenUsed="0"/>
+    <w:lsdException w:name="Colorful Shading Accent 4" w:semiHidden="0" w:uiPriority="71" w:unhideWhenUsed="0"/>
+    <w:lsdException w:name="Colorful List Accent 4" w:semiHidden="0" w:uiPriority="72" w:unhideWhenUsed="0"/>
+    <w:lsdException w:name="Colorful Grid Accent 4" w:semiHidden="0" w:uiPriority="73" w:unhideWhenUsed="0"/>
+    <w:lsdException w:name="Light Shading Accent 5" w:semiHidden="0" w:uiPriority="60" w:unhideWhenUsed="0"/>
+    <w:lsdException w:name="Light List Accent 5" w:semiHidden="0" w:uiPriority="61" w:unhideWhenUsed="0"/>
+    <w:lsdException w:name="Light Grid Accent 5" w:semiHidden="0" w:uiPriority="62" w:unhideWhenUsed="0"/>
+    <w:lsdException w:name="Medium Shading 1 Accent 5" w:semiHidden="0" w:uiPriority="63" w:unhideWhenUsed="0"/>
+    <w:lsdException w:name="Medium Shading 2 Accent 5" w:semiHidden="0" w:uiPriority="64" w:unhideWhenUsed="0"/>
+    <w:lsdException w:name="Medium List 1 Accent 5" w:semiHidden="0" w:uiPriority="65" w:unhideWhenUsed="0"/>
+    <w:lsdException w:name="Medium List 2 Accent 5" w:semiHidden="0" w:uiPriority="66" w:unhideWhenUsed="0"/>
+    <w:lsdException w:name="Medium Grid 1 Accent 5" w:semiHidden="0" w:uiPriority="67" w:unhideWhenUsed="0"/>
+    <w:lsdException w:name="Medium Grid 2 Accent 5" w:semiHidden="0" w:uiPriority="68" w:unhideWhenUsed="0"/>
+    <w:lsdException w:name="Medium Grid 3 Accent 5" w:semiHidden="0" w:uiPriority="69" w:unhideWhenUsed="0"/>
+    <w:lsdException w:name="Dark List Accent 5" w:semiHidden="0" w:uiPriority="70" w:unhideWhenUsed="0"/>
+    <w:lsdException w:name="Colorful Shading Accent 5" w:semiHidden="0" w:uiPriority="71" w:unhideWhenUsed="0"/>
+    <w:lsdException w:name="Colorful List Accent 5" w:semiHidden="0" w:uiPriority="72" w:unhideWhenUsed="0"/>
+    <w:lsdException w:name="Colorful Grid Accent 5" w:semiHidden="0" w:uiPriority="73" w:unhideWhenUsed="0"/>
+    <w:lsdException w:name="Light Shading Accent 6" w:semiHidden="0" w:uiPriority="60" w:unhideWhenUsed="0"/>
+    <w:lsdException w:name="Light List Accent 6" w:semiHidden="0" w:uiPriority="61" w:unhideWhenUsed="0"/>
+    <w:lsdException w:name="Light Grid Accent 6" w:semiHidden="0" w:uiPriority="62" w:unhideWhenUsed="0"/>
+    <w:lsdException w:name="Medium Shading 1 Accent 6" w:semiHidden="0" w:uiPriority="63" w:unhideWhenUsed="0"/>
+    <w:lsdException w:name="Medium Shading 2 Accent 6" w:semiHidden="0" w:uiPriority="64" w:unhideWhenUsed="0"/>
+    <w:lsdException w:name="Medium List 1 Accent 6" w:semiHidden="0" w:uiPriority="65" w:unhideWhenUsed="0"/>
+    <w:lsdException w:name="Medium List 2 Accent 6" w:semiHidden="0" w:uiPriority="66" w:unhideWhenUsed="0"/>
+    <w:lsdException w:name="Medium Grid 1 Accent 6" w:semiHidden="0" w:uiPriority="67" w:unhideWhenUsed="0"/>
+    <w:lsdException w:name="Medium Grid 2 Accent 6" w:semiHidden="0" w:uiPriority="68" w:unhideWhenUsed="0"/>
+    <w:lsdException w:name="Medium Grid 3 Accent 6" w:semiHidden="0" w:uiPriority="69" w:unhideWhenUsed="0"/>
+    <w:lsdException w:name="Dark List Accent 6" w:semiHidden="0" w:uiPriority="70" w:unhideWhenUsed="0"/>
+    <w:lsdException w:name="Colorful Shading Accent 6" w:semiHidden="0" w:uiPriority="71" w:unhideWhenUsed="0"/>
+    <w:lsdException w:name="Colorful List Accent 6" w:semiHidden="0" w:uiPriority="72" w:unhideWhenUsed="0"/>
+    <w:lsdException w:name="Colorful Grid Accent 6" w:semiHidden="0" w:uiPriority="73" w:unhideWhenUsed="0"/>
+    <w:lsdException w:name="Subtle Emphasis" w:semiHidden="0" w:uiPriority="19" w:unhideWhenUsed="0" w:qFormat="1"/>
+    <w:lsdException w:name="Intense Emphasis" w:semiHidden="0" w:uiPriority="21" w:unhideWhenUsed="0" w:qFormat="1"/>
+    <w:lsdException w:name="Subtle Reference" w:semiHidden="0" w:uiPriority="31" w:unhideWhenUsed="0" w:qFormat="1"/>
+    <w:lsdException w:name="Intense Reference" w:semiHidden="0" w:uiPriority="32" w:unhideWhenUsed="0" w:qFormat="1"/>
+    <w:lsdException w:name="Book Title" w:semiHidden="0" w:uiPriority="33" w:unhideWhenUsed="0" w:qFormat="1"/>
+    <w:lsdException w:name="Bibliography" w:uiPriority="37"/>
+    <w:lsdException w:name="TOC Heading" w:uiPriority="39" w:qFormat="1"/>
+  </w:latentStyles>
+  <w:style w:type="paragraph" w:default="1" w:styleId="Normal">
+    <w:name w:val="Normal"/>
+    <w:qFormat/>
+  </w:style>
+  <w:style w:type="paragraph" w:styleId="Heading1">
+    <w:name w:val="heading 1"/>
+    <w:basedOn w:val="Normal"/>
+    <w:next w:val="Normal"/>
+    <w:link w:val="Heading1Char"/>
+    <w:uiPriority w:val="9"/>
+    <w:qFormat/>
+    <w:rsid w:val="00605C22"/>
+    <w:pPr>
+      <w:keepNext/>
+      <w:keepLines/>
+      <w:spacing w:before="240" w:after="0"/>
+      <w:outlineLvl w:val="0"/>
+    </w:pPr>
+    <w:rPr>
+      <w:rFonts w:asciiTheme="majorHAnsi" w:eastAsiaTheme="majorEastAsia" w:hAnsiTheme="majorHAnsi" w:cstheme="majorBidi"/>
+      <w:color w:val="2E74B5" w:themeColor="accent1" w:themeShade="BF"/>
+      <w:sz w:val="32"/>
+      <w:szCs w:val="32"/>
+    </w:rPr>
+  </w:style>
+  <w:style w:type="paragraph" w:styleId="Heading2">
+    <w:name w:val="heading 2"/>
+    <w:basedOn w:val="Normal"/>
+    <w:next w:val="Normal"/>
+    <w:link w:val="Heading2Char"/>
+    <w:uiPriority w:val="9"/>
+    <w:unhideWhenUsed/>
+    <w:qFormat/>
+    <w:rsid w:val="00AF4EDC"/>
+    <w:pPr>
+      <w:keepNext/>
+      <w:keepLines/>
+      <w:spacing w:before="40" w:after="0"/>
+      <w:outlineLvl w:val="1"/>
+    </w:pPr>
+    <w:rPr>
+      <w:rFonts w:asciiTheme="majorHAnsi" w:eastAsiaTheme="majorEastAsia" w:hAnsiTheme="majorHAnsi" w:cstheme="majorBidi"/>
+      <w:color w:val="2E74B5" w:themeColor="accent1" w:themeShade="BF"/>
+      <w:sz w:val="26"/>
+      <w:szCs w:val="26"/>
+    </w:rPr>
+  </w:style>
+  <w:style w:type="paragraph" w:styleId="Heading3">
+    <w:name w:val="heading 3"/>
+    <w:basedOn w:val="Normal"/>
+    <w:next w:val="Normal"/>
+    <w:link w:val="Heading3Char"/>
+    <w:uiPriority w:val="9"/>
+    <w:unhideWhenUsed/>
+    <w:qFormat/>
+    <w:rsid w:val="00AF4EDC"/>
+    <w:pPr>
+      <w:keepNext/>
+      <w:keepLines/>
+      <w:spacing w:before="40" w:after="0"/>
+      <w:outlineLvl w:val="2"/>
+    </w:pPr>
+    <w:rPr>
+      <w:rFonts w:asciiTheme="majorHAnsi" w:eastAsiaTheme="majorEastAsia" w:hAnsiTheme="majorHAnsi" w:cstheme="majorBidi"/>
+      <w:color w:val="1F4D78" w:themeColor="accent1" w:themeShade="7F"/>
+      <w:sz w:val="24"/>
+      <w:szCs w:val="24"/>
+    </w:rPr>
+  </w:style>
+  <w:style w:type="character" w:default="1" w:styleId="DefaultParagraphFont">
+    <w:name w:val="Default Paragraph Font"/>
+    <w:uiPriority w:val="1"/>
+    <w:semiHidden/>
+    <w:unhideWhenUsed/>
+  </w:style>
+  <w:style w:type="table" w:default="1" w:styleId="TableNormal">
+    <w:name w:val="Normal Table"/>
+    <w:uiPriority w:val="99"/>
+    <w:semiHidden/>
+    <w:unhideWhenUsed/>
+    <w:tblPr>
+      <w:tblInd w:w="0" w:type="dxa"/>
+      <w:tblCellMar>
+        <w:top w:w="0" w:type="dxa"/>
+        <w:left w:w="108" w:type="dxa"/>
+        <w:bottom w:w="0" w:type="dxa"/>
+        <w:right w:w="108" w:type="dxa"/>
+      </w:tblCellMar>
+    </w:tblPr>
+  </w:style>
+  <w:style w:type="numbering" w:default="1" w:styleId="NoList">
+    <w:name w:val="No List"/>
+    <w:uiPriority w:val="99"/>
+    <w:semiHidden/>
+    <w:unhideWhenUsed/>
+  </w:style>
+  <w:style w:type="character" w:customStyle="1" w:styleId="Heading1Char">
+    <w:name w:val="Heading 1 Char"/>
+    <w:basedOn w:val="DefaultParagraphFont"/>
+    <w:link w:val="Heading1"/>
+    <w:uiPriority w:val="9"/>
+    <w:rsid w:val="00605C22"/>
+    <w:rPr>
+      <w:rFonts w:asciiTheme="majorHAnsi" w:eastAsiaTheme="majorEastAsia" w:hAnsiTheme="majorHAnsi" w:cstheme="majorBidi"/>
+      <w:color w:val="2E74B5" w:themeColor="accent1" w:themeShade="BF"/>
+      <w:sz w:val="32"/>
+      <w:szCs w:val="32"/>
+    </w:rPr>
+  </w:style>
+  <w:style w:type="table" w:styleId="TableGrid">
+    <w:name w:val="Table Grid"/>
+    <w:basedOn w:val="TableNormal"/>
+    <w:uiPriority w:val="39"/>
+    <w:rsid w:val="00605C22"/>
+    <w:pPr>
+      <w:spacing w:after="0" w:line="240" w:lineRule="auto"/>
+    </w:pPr>
+    <w:tblPr>
+      <w:tblInd w:w="0" w:type="dxa"/>
+      <w:tblBorders>
+        <w:top w:val="single" w:sz="4" w:space="0" w:color="auto"/>
+        <w:left w:val="single" w:sz="4" w:space="0" w:color="auto"/>
+        <w:bottom w:val="single" w:sz="4" w:space="0" w:color="auto"/>
+        <w:right w:val="single" w:sz="4" w:space="0" w:color="auto"/>
+        <w:insideH w:val="single" w:sz="4" w:space="0" w:color="auto"/>
+        <w:insideV w:val="single" w:sz="4" w:space="0" w:color="auto"/>
+      </w:tblBorders>
+      <w:tblCellMar>
+        <w:top w:w="0" w:type="dxa"/>
+        <w:left w:w="108" w:type="dxa"/>
+        <w:bottom w:w="0" w:type="dxa"/>
+        <w:right w:w="108" w:type="dxa"/>
+      </w:tblCellMar>
+    </w:tblPr>
+  </w:style>
+  <w:style w:type="character" w:customStyle="1" w:styleId="Heading2Char">
+    <w:name w:val="Heading 2 Char"/>
+    <w:basedOn w:val="DefaultParagraphFont"/>
+    <w:link w:val="Heading2"/>
+    <w:uiPriority w:val="9"/>
+    <w:rsid w:val="00AF4EDC"/>
+    <w:rPr>
+      <w:rFonts w:asciiTheme="majorHAnsi" w:eastAsiaTheme="majorEastAsia" w:hAnsiTheme="majorHAnsi" w:cstheme="majorBidi"/>
+      <w:color w:val="2E74B5" w:themeColor="accent1" w:themeShade="BF"/>
+      <w:sz w:val="26"/>
+      <w:szCs w:val="26"/>
+    </w:rPr>
+  </w:style>
+  <w:style w:type="character" w:customStyle="1" w:styleId="Heading3Char">
+    <w:name w:val="Heading 3 Char"/>
+    <w:basedOn w:val="DefaultParagraphFont"/>
+    <w:link w:val="Heading3"/>
+    <w:uiPriority w:val="9"/>
+    <w:rsid w:val="00AF4EDC"/>
+    <w:rPr>
+      <w:rFonts w:asciiTheme="majorHAnsi" w:eastAsiaTheme="majorEastAsia" w:hAnsiTheme="majorHAnsi" w:cstheme="majorBidi"/>
+      <w:color w:val="1F4D78" w:themeColor="accent1" w:themeShade="7F"/>
+      <w:sz w:val="24"/>
+      <w:szCs w:val="24"/>
+    </w:rPr>
+  </w:style>
+  <w:style w:type="paragraph" w:styleId="ListParagraph">
+    <w:name w:val="List Paragraph"/>
+    <w:basedOn w:val="Normal"/>
+    <w:uiPriority w:val="34"/>
+    <w:qFormat/>
+    <w:rsid w:val="00ED1C9D"/>
+    <w:pPr>
+      <w:ind w:left="720"/>
+      <w:contextualSpacing/>
+    </w:pPr>
+  </w:style>
+  <w:style w:type="paragraph" w:styleId="BalloonText">
+    <w:name w:val="Balloon Text"/>
+    <w:basedOn w:val="Normal"/>
+    <w:link w:val="BalloonTextChar"/>
+    <w:uiPriority w:val="99"/>
+    <w:semiHidden/>
+    <w:unhideWhenUsed/>
+    <w:rsid w:val="00300890"/>
+    <w:pPr>
+      <w:spacing w:after="0" w:line="240" w:lineRule="auto"/>
+    </w:pPr>
+    <w:rPr>
+      <w:rFonts w:ascii="Tahoma" w:hAnsi="Tahoma" w:cs="Tahoma"/>
+      <w:sz w:val="16"/>
+      <w:szCs w:val="16"/>
+    </w:rPr>
+  </w:style>
+  <w:style w:type="character" w:customStyle="1" w:styleId="BalloonTextChar">
+    <w:name w:val="Balloon Text Char"/>
+    <w:basedOn w:val="DefaultParagraphFont"/>
+    <w:link w:val="BalloonText"/>
+    <w:uiPriority w:val="99"/>
+    <w:semiHidden/>
+    <w:rsid w:val="00300890"/>
+    <w:rPr>
+      <w:rFonts w:ascii="Tahoma" w:hAnsi="Tahoma" w:cs="Tahoma"/>
+      <w:sz w:val="16"/>
+      <w:szCs w:val="16"/>
+    </w:rPr>
   </w:style>
 </w:styles>
 </file>
@@ -1623,7 +2121,7 @@
     </a:clrScheme>
     <a:fontScheme name="Office">
       <a:majorFont>
-        <a:latin typeface="Calibri Light" panose="020F0302020204030204"/>
+        <a:latin typeface="Calibri Light"/>
         <a:ea typeface=""/>
         <a:cs typeface=""/>
         <a:font script="Jpan" typeface="ＭＳ ゴシック"/>
@@ -1658,7 +2156,7 @@
         <a:font script="Geor" typeface="Sylfaen"/>
       </a:majorFont>
       <a:minorFont>
-        <a:latin typeface="Calibri" panose="020F0502020204030204"/>
+        <a:latin typeface="Calibri"/>
         <a:ea typeface=""/>
         <a:cs typeface=""/>
         <a:font script="Jpan" typeface="ＭＳ 明朝"/>
@@ -1835,7 +2333,7 @@
   <a:extraClrSchemeLst/>
   <a:extLst>
     <a:ext uri="{05A4C25C-085E-4340-85A3-A5531E510DB2}">
-      <thm15:themeFamily xmlns:thm15="http://schemas.microsoft.com/office/thememl/2012/main" name="Office Theme" id="{62F939B6-93AF-4DB8-9C6B-D6C7DFDC589F}" vid="{4A3C46E8-61CC-4603-A589-7422A47A8E4A}"/>
+      <thm15:themeFamily xmlns:thm15="http://schemas.microsoft.com/office/thememl/2012/main" xmlns="" name="Office Theme" id="{62F939B6-93AF-4DB8-9C6B-D6C7DFDC589F}" vid="{4A3C46E8-61CC-4603-A589-7422A47A8E4A}"/>
     </a:ext>
   </a:extLst>
 </a:theme>

</xml_diff>

<commit_message>
Updated documentation and uml
Updated documentation and service contract for sampling added
</commit_message>
<xml_diff>
--- a/Documents/DesignDoc.docx
+++ b/Documents/DesignDoc.docx
@@ -392,7 +392,7 @@
                     <a:blip r:embed="rId5">
                       <a:extLst>
                         <a:ext uri="{28A0092B-C50C-407E-A947-70E740481C1C}">
-                          <a14:useLocalDpi xmlns:a14="http://schemas.microsoft.com/office/drawing/2010/main" xmlns:wps="http://schemas.microsoft.com/office/word/2010/wordprocessingShape" xmlns:wpi="http://schemas.microsoft.com/office/word/2010/wordprocessingInk" xmlns:wpg="http://schemas.microsoft.com/office/word/2010/wordprocessingGroup" xmlns:w14="http://schemas.microsoft.com/office/word/2010/wordml" xmlns:w="http://schemas.openxmlformats.org/wordprocessingml/2006/main" xmlns:w10="urn:schemas-microsoft-com:office:word" xmlns:wp14="http://schemas.microsoft.com/office/word/2010/wordprocessingDrawing" xmlns:v="urn:schemas-microsoft-com:vml" xmlns:o="urn:schemas-microsoft-com:office:office" xmlns:mc="http://schemas.openxmlformats.org/markup-compatibility/2006" xmlns:wpc="http://schemas.microsoft.com/office/word/2010/wordprocessingCanvas" xmlns="" val="0"/>
+                          <a14:useLocalDpi xmlns="" xmlns:wpc="http://schemas.microsoft.com/office/word/2010/wordprocessingCanvas" xmlns:mc="http://schemas.openxmlformats.org/markup-compatibility/2006" xmlns:o="urn:schemas-microsoft-com:office:office" xmlns:v="urn:schemas-microsoft-com:vml" xmlns:wp14="http://schemas.microsoft.com/office/word/2010/wordprocessingDrawing" xmlns:w10="urn:schemas-microsoft-com:office:word" xmlns:w="http://schemas.openxmlformats.org/wordprocessingml/2006/main" xmlns:w14="http://schemas.microsoft.com/office/word/2010/wordml" xmlns:wpg="http://schemas.microsoft.com/office/word/2010/wordprocessingGroup" xmlns:wpi="http://schemas.microsoft.com/office/word/2010/wordprocessingInk" xmlns:wps="http://schemas.microsoft.com/office/word/2010/wordprocessingShape" xmlns:a14="http://schemas.microsoft.com/office/drawing/2010/main" val="0"/>
                         </a:ext>
                       </a:extLst>
                     </a:blip>
@@ -467,7 +467,7 @@
                     <a:blip r:embed="rId6">
                       <a:extLst>
                         <a:ext uri="{28A0092B-C50C-407E-A947-70E740481C1C}">
-                          <a14:useLocalDpi xmlns:a14="http://schemas.microsoft.com/office/drawing/2010/main" xmlns:wps="http://schemas.microsoft.com/office/word/2010/wordprocessingShape" xmlns:wpi="http://schemas.microsoft.com/office/word/2010/wordprocessingInk" xmlns:wpg="http://schemas.microsoft.com/office/word/2010/wordprocessingGroup" xmlns:w14="http://schemas.microsoft.com/office/word/2010/wordml" xmlns:w="http://schemas.openxmlformats.org/wordprocessingml/2006/main" xmlns:w10="urn:schemas-microsoft-com:office:word" xmlns:wp14="http://schemas.microsoft.com/office/word/2010/wordprocessingDrawing" xmlns:v="urn:schemas-microsoft-com:vml" xmlns:o="urn:schemas-microsoft-com:office:office" xmlns:mc="http://schemas.openxmlformats.org/markup-compatibility/2006" xmlns:wpc="http://schemas.microsoft.com/office/word/2010/wordprocessingCanvas" xmlns="" val="0"/>
+                          <a14:useLocalDpi xmlns="" xmlns:wpc="http://schemas.microsoft.com/office/word/2010/wordprocessingCanvas" xmlns:mc="http://schemas.openxmlformats.org/markup-compatibility/2006" xmlns:o="urn:schemas-microsoft-com:office:office" xmlns:v="urn:schemas-microsoft-com:vml" xmlns:wp14="http://schemas.microsoft.com/office/word/2010/wordprocessingDrawing" xmlns:w10="urn:schemas-microsoft-com:office:word" xmlns:w="http://schemas.openxmlformats.org/wordprocessingml/2006/main" xmlns:w14="http://schemas.microsoft.com/office/word/2010/wordml" xmlns:wpg="http://schemas.microsoft.com/office/word/2010/wordprocessingGroup" xmlns:wpi="http://schemas.microsoft.com/office/word/2010/wordprocessingInk" xmlns:wps="http://schemas.microsoft.com/office/word/2010/wordprocessingShape" xmlns:a14="http://schemas.microsoft.com/office/drawing/2010/main" val="0"/>
                         </a:ext>
                       </a:extLst>
                     </a:blip>
@@ -538,7 +538,7 @@
                     <a:blip r:embed="rId7">
                       <a:extLst>
                         <a:ext uri="{28A0092B-C50C-407E-A947-70E740481C1C}">
-                          <a14:useLocalDpi xmlns:a14="http://schemas.microsoft.com/office/drawing/2010/main" xmlns:wps="http://schemas.microsoft.com/office/word/2010/wordprocessingShape" xmlns:wpi="http://schemas.microsoft.com/office/word/2010/wordprocessingInk" xmlns:wpg="http://schemas.microsoft.com/office/word/2010/wordprocessingGroup" xmlns:w14="http://schemas.microsoft.com/office/word/2010/wordml" xmlns:w="http://schemas.openxmlformats.org/wordprocessingml/2006/main" xmlns:w10="urn:schemas-microsoft-com:office:word" xmlns:wp14="http://schemas.microsoft.com/office/word/2010/wordprocessingDrawing" xmlns:v="urn:schemas-microsoft-com:vml" xmlns:o="urn:schemas-microsoft-com:office:office" xmlns:mc="http://schemas.openxmlformats.org/markup-compatibility/2006" xmlns:wpc="http://schemas.microsoft.com/office/word/2010/wordprocessingCanvas" xmlns="" val="0"/>
+                          <a14:useLocalDpi xmlns="" xmlns:wpc="http://schemas.microsoft.com/office/word/2010/wordprocessingCanvas" xmlns:mc="http://schemas.openxmlformats.org/markup-compatibility/2006" xmlns:o="urn:schemas-microsoft-com:office:office" xmlns:v="urn:schemas-microsoft-com:vml" xmlns:wp14="http://schemas.microsoft.com/office/word/2010/wordprocessingDrawing" xmlns:w10="urn:schemas-microsoft-com:office:word" xmlns:w="http://schemas.openxmlformats.org/wordprocessingml/2006/main" xmlns:w14="http://schemas.microsoft.com/office/word/2010/wordml" xmlns:wpg="http://schemas.microsoft.com/office/word/2010/wordprocessingGroup" xmlns:wpi="http://schemas.microsoft.com/office/word/2010/wordprocessingInk" xmlns:wps="http://schemas.microsoft.com/office/word/2010/wordprocessingShape" xmlns:a14="http://schemas.microsoft.com/office/drawing/2010/main" val="0"/>
                         </a:ext>
                       </a:extLst>
                     </a:blip>
@@ -607,7 +607,7 @@
                     <a:blip r:embed="rId8">
                       <a:extLst>
                         <a:ext uri="{28A0092B-C50C-407E-A947-70E740481C1C}">
-                          <a14:useLocalDpi xmlns:a14="http://schemas.microsoft.com/office/drawing/2010/main" xmlns:wps="http://schemas.microsoft.com/office/word/2010/wordprocessingShape" xmlns:wpi="http://schemas.microsoft.com/office/word/2010/wordprocessingInk" xmlns:wpg="http://schemas.microsoft.com/office/word/2010/wordprocessingGroup" xmlns:w14="http://schemas.microsoft.com/office/word/2010/wordml" xmlns:w="http://schemas.openxmlformats.org/wordprocessingml/2006/main" xmlns:w10="urn:schemas-microsoft-com:office:word" xmlns:wp14="http://schemas.microsoft.com/office/word/2010/wordprocessingDrawing" xmlns:v="urn:schemas-microsoft-com:vml" xmlns:o="urn:schemas-microsoft-com:office:office" xmlns:mc="http://schemas.openxmlformats.org/markup-compatibility/2006" xmlns:wpc="http://schemas.microsoft.com/office/word/2010/wordprocessingCanvas" xmlns="" val="0"/>
+                          <a14:useLocalDpi xmlns="" xmlns:wpc="http://schemas.microsoft.com/office/word/2010/wordprocessingCanvas" xmlns:mc="http://schemas.openxmlformats.org/markup-compatibility/2006" xmlns:o="urn:schemas-microsoft-com:office:office" xmlns:v="urn:schemas-microsoft-com:vml" xmlns:wp14="http://schemas.microsoft.com/office/word/2010/wordprocessingDrawing" xmlns:w10="urn:schemas-microsoft-com:office:word" xmlns:w="http://schemas.openxmlformats.org/wordprocessingml/2006/main" xmlns:w14="http://schemas.microsoft.com/office/word/2010/wordml" xmlns:wpg="http://schemas.microsoft.com/office/word/2010/wordprocessingGroup" xmlns:wpi="http://schemas.microsoft.com/office/word/2010/wordprocessingInk" xmlns:wps="http://schemas.microsoft.com/office/word/2010/wordprocessingShape" xmlns:a14="http://schemas.microsoft.com/office/drawing/2010/main" val="0"/>
                         </a:ext>
                       </a:extLst>
                     </a:blip>
@@ -688,7 +688,7 @@
                     <a:blip r:embed="rId9">
                       <a:extLst>
                         <a:ext uri="{28A0092B-C50C-407E-A947-70E740481C1C}">
-                          <a14:useLocalDpi xmlns:a14="http://schemas.microsoft.com/office/drawing/2010/main" xmlns:wps="http://schemas.microsoft.com/office/word/2010/wordprocessingShape" xmlns:wpi="http://schemas.microsoft.com/office/word/2010/wordprocessingInk" xmlns:wpg="http://schemas.microsoft.com/office/word/2010/wordprocessingGroup" xmlns:w14="http://schemas.microsoft.com/office/word/2010/wordml" xmlns:w="http://schemas.openxmlformats.org/wordprocessingml/2006/main" xmlns:w10="urn:schemas-microsoft-com:office:word" xmlns:wp14="http://schemas.microsoft.com/office/word/2010/wordprocessingDrawing" xmlns:v="urn:schemas-microsoft-com:vml" xmlns:o="urn:schemas-microsoft-com:office:office" xmlns:mc="http://schemas.openxmlformats.org/markup-compatibility/2006" xmlns:wpc="http://schemas.microsoft.com/office/word/2010/wordprocessingCanvas" xmlns="" val="0"/>
+                          <a14:useLocalDpi xmlns="" xmlns:wpc="http://schemas.microsoft.com/office/word/2010/wordprocessingCanvas" xmlns:mc="http://schemas.openxmlformats.org/markup-compatibility/2006" xmlns:o="urn:schemas-microsoft-com:office:office" xmlns:v="urn:schemas-microsoft-com:vml" xmlns:wp14="http://schemas.microsoft.com/office/word/2010/wordprocessingDrawing" xmlns:w10="urn:schemas-microsoft-com:office:word" xmlns:w="http://schemas.openxmlformats.org/wordprocessingml/2006/main" xmlns:w14="http://schemas.microsoft.com/office/word/2010/wordml" xmlns:wpg="http://schemas.microsoft.com/office/word/2010/wordprocessingGroup" xmlns:wpi="http://schemas.microsoft.com/office/word/2010/wordprocessingInk" xmlns:wps="http://schemas.microsoft.com/office/word/2010/wordprocessingShape" xmlns:a14="http://schemas.microsoft.com/office/drawing/2010/main" val="0"/>
                         </a:ext>
                       </a:extLst>
                     </a:blip>
@@ -756,7 +756,7 @@
                     <a:blip r:embed="rId10">
                       <a:extLst>
                         <a:ext uri="{28A0092B-C50C-407E-A947-70E740481C1C}">
-                          <a14:useLocalDpi xmlns:a14="http://schemas.microsoft.com/office/drawing/2010/main" xmlns:wps="http://schemas.microsoft.com/office/word/2010/wordprocessingShape" xmlns:wpi="http://schemas.microsoft.com/office/word/2010/wordprocessingInk" xmlns:wpg="http://schemas.microsoft.com/office/word/2010/wordprocessingGroup" xmlns:w14="http://schemas.microsoft.com/office/word/2010/wordml" xmlns:w="http://schemas.openxmlformats.org/wordprocessingml/2006/main" xmlns:w10="urn:schemas-microsoft-com:office:word" xmlns:wp14="http://schemas.microsoft.com/office/word/2010/wordprocessingDrawing" xmlns:v="urn:schemas-microsoft-com:vml" xmlns:o="urn:schemas-microsoft-com:office:office" xmlns:mc="http://schemas.openxmlformats.org/markup-compatibility/2006" xmlns:wpc="http://schemas.microsoft.com/office/word/2010/wordprocessingCanvas" xmlns="" val="0"/>
+                          <a14:useLocalDpi xmlns="" xmlns:wpc="http://schemas.microsoft.com/office/word/2010/wordprocessingCanvas" xmlns:mc="http://schemas.openxmlformats.org/markup-compatibility/2006" xmlns:o="urn:schemas-microsoft-com:office:office" xmlns:v="urn:schemas-microsoft-com:vml" xmlns:wp14="http://schemas.microsoft.com/office/word/2010/wordprocessingDrawing" xmlns:w10="urn:schemas-microsoft-com:office:word" xmlns:w="http://schemas.openxmlformats.org/wordprocessingml/2006/main" xmlns:w14="http://schemas.microsoft.com/office/word/2010/wordml" xmlns:wpg="http://schemas.microsoft.com/office/word/2010/wordprocessingGroup" xmlns:wpi="http://schemas.microsoft.com/office/word/2010/wordprocessingInk" xmlns:wps="http://schemas.microsoft.com/office/word/2010/wordprocessingShape" xmlns:a14="http://schemas.microsoft.com/office/drawing/2010/main" val="0"/>
                         </a:ext>
                       </a:extLst>
                     </a:blip>
@@ -890,7 +890,7 @@
                     <a:blip r:embed="rId11">
                       <a:extLst>
                         <a:ext uri="{28A0092B-C50C-407E-A947-70E740481C1C}">
-                          <a14:useLocalDpi xmlns:a14="http://schemas.microsoft.com/office/drawing/2010/main" xmlns:wps="http://schemas.microsoft.com/office/word/2010/wordprocessingShape" xmlns:wpi="http://schemas.microsoft.com/office/word/2010/wordprocessingInk" xmlns:wpg="http://schemas.microsoft.com/office/word/2010/wordprocessingGroup" xmlns:w14="http://schemas.microsoft.com/office/word/2010/wordml" xmlns:w="http://schemas.openxmlformats.org/wordprocessingml/2006/main" xmlns:w10="urn:schemas-microsoft-com:office:word" xmlns:wp14="http://schemas.microsoft.com/office/word/2010/wordprocessingDrawing" xmlns:v="urn:schemas-microsoft-com:vml" xmlns:o="urn:schemas-microsoft-com:office:office" xmlns:mc="http://schemas.openxmlformats.org/markup-compatibility/2006" xmlns:wpc="http://schemas.microsoft.com/office/word/2010/wordprocessingCanvas" xmlns="" val="0"/>
+                          <a14:useLocalDpi xmlns="" xmlns:wpc="http://schemas.microsoft.com/office/word/2010/wordprocessingCanvas" xmlns:mc="http://schemas.openxmlformats.org/markup-compatibility/2006" xmlns:o="urn:schemas-microsoft-com:office:office" xmlns:v="urn:schemas-microsoft-com:vml" xmlns:wp14="http://schemas.microsoft.com/office/word/2010/wordprocessingDrawing" xmlns:w10="urn:schemas-microsoft-com:office:word" xmlns:w="http://schemas.openxmlformats.org/wordprocessingml/2006/main" xmlns:w14="http://schemas.microsoft.com/office/word/2010/wordml" xmlns:wpg="http://schemas.microsoft.com/office/word/2010/wordprocessingGroup" xmlns:wpi="http://schemas.microsoft.com/office/word/2010/wordprocessingInk" xmlns:wps="http://schemas.microsoft.com/office/word/2010/wordprocessingShape" xmlns:a14="http://schemas.microsoft.com/office/drawing/2010/main" val="0"/>
                         </a:ext>
                       </a:extLst>
                     </a:blip>
@@ -970,7 +970,7 @@
                     <a:blip r:embed="rId12">
                       <a:extLst>
                         <a:ext uri="{28A0092B-C50C-407E-A947-70E740481C1C}">
-                          <a14:useLocalDpi xmlns:a14="http://schemas.microsoft.com/office/drawing/2010/main" xmlns:wps="http://schemas.microsoft.com/office/word/2010/wordprocessingShape" xmlns:wpi="http://schemas.microsoft.com/office/word/2010/wordprocessingInk" xmlns:wpg="http://schemas.microsoft.com/office/word/2010/wordprocessingGroup" xmlns:w14="http://schemas.microsoft.com/office/word/2010/wordml" xmlns:w="http://schemas.openxmlformats.org/wordprocessingml/2006/main" xmlns:w10="urn:schemas-microsoft-com:office:word" xmlns:wp14="http://schemas.microsoft.com/office/word/2010/wordprocessingDrawing" xmlns:v="urn:schemas-microsoft-com:vml" xmlns:o="urn:schemas-microsoft-com:office:office" xmlns:mc="http://schemas.openxmlformats.org/markup-compatibility/2006" xmlns:wpc="http://schemas.microsoft.com/office/word/2010/wordprocessingCanvas" xmlns="" val="0"/>
+                          <a14:useLocalDpi xmlns="" xmlns:wpc="http://schemas.microsoft.com/office/word/2010/wordprocessingCanvas" xmlns:mc="http://schemas.openxmlformats.org/markup-compatibility/2006" xmlns:o="urn:schemas-microsoft-com:office:office" xmlns:v="urn:schemas-microsoft-com:vml" xmlns:wp14="http://schemas.microsoft.com/office/word/2010/wordprocessingDrawing" xmlns:w10="urn:schemas-microsoft-com:office:word" xmlns:w="http://schemas.openxmlformats.org/wordprocessingml/2006/main" xmlns:w14="http://schemas.microsoft.com/office/word/2010/wordml" xmlns:wpg="http://schemas.microsoft.com/office/word/2010/wordprocessingGroup" xmlns:wpi="http://schemas.microsoft.com/office/word/2010/wordprocessingInk" xmlns:wps="http://schemas.microsoft.com/office/word/2010/wordprocessingShape" xmlns:a14="http://schemas.microsoft.com/office/drawing/2010/main" val="0"/>
                         </a:ext>
                       </a:extLst>
                     </a:blip>
@@ -1225,7 +1225,7 @@
                     <a:blip r:embed="rId13">
                       <a:extLst>
                         <a:ext uri="{28A0092B-C50C-407E-A947-70E740481C1C}">
-                          <a14:useLocalDpi xmlns:a14="http://schemas.microsoft.com/office/drawing/2010/main" xmlns:wps="http://schemas.microsoft.com/office/word/2010/wordprocessingShape" xmlns:wpi="http://schemas.microsoft.com/office/word/2010/wordprocessingInk" xmlns:wpg="http://schemas.microsoft.com/office/word/2010/wordprocessingGroup" xmlns:w14="http://schemas.microsoft.com/office/word/2010/wordml" xmlns:w="http://schemas.openxmlformats.org/wordprocessingml/2006/main" xmlns:w10="urn:schemas-microsoft-com:office:word" xmlns:wp14="http://schemas.microsoft.com/office/word/2010/wordprocessingDrawing" xmlns:v="urn:schemas-microsoft-com:vml" xmlns:o="urn:schemas-microsoft-com:office:office" xmlns:mc="http://schemas.openxmlformats.org/markup-compatibility/2006" xmlns:wpc="http://schemas.microsoft.com/office/word/2010/wordprocessingCanvas" xmlns="" val="0"/>
+                          <a14:useLocalDpi xmlns="" xmlns:wpc="http://schemas.microsoft.com/office/word/2010/wordprocessingCanvas" xmlns:mc="http://schemas.openxmlformats.org/markup-compatibility/2006" xmlns:o="urn:schemas-microsoft-com:office:office" xmlns:v="urn:schemas-microsoft-com:vml" xmlns:wp14="http://schemas.microsoft.com/office/word/2010/wordprocessingDrawing" xmlns:w10="urn:schemas-microsoft-com:office:word" xmlns:w="http://schemas.openxmlformats.org/wordprocessingml/2006/main" xmlns:w14="http://schemas.microsoft.com/office/word/2010/wordml" xmlns:wpg="http://schemas.microsoft.com/office/word/2010/wordprocessingGroup" xmlns:wpi="http://schemas.microsoft.com/office/word/2010/wordprocessingInk" xmlns:wps="http://schemas.microsoft.com/office/word/2010/wordprocessingShape" xmlns:a14="http://schemas.microsoft.com/office/drawing/2010/main" val="0"/>
                         </a:ext>
                       </a:extLst>
                     </a:blip>
@@ -1312,7 +1312,7 @@
                     <a:blip r:embed="rId14">
                       <a:extLst>
                         <a:ext uri="{28A0092B-C50C-407E-A947-70E740481C1C}">
-                          <a14:useLocalDpi xmlns:a14="http://schemas.microsoft.com/office/drawing/2010/main" xmlns:wps="http://schemas.microsoft.com/office/word/2010/wordprocessingShape" xmlns:wpi="http://schemas.microsoft.com/office/word/2010/wordprocessingInk" xmlns:wpg="http://schemas.microsoft.com/office/word/2010/wordprocessingGroup" xmlns:w14="http://schemas.microsoft.com/office/word/2010/wordml" xmlns:w="http://schemas.openxmlformats.org/wordprocessingml/2006/main" xmlns:w10="urn:schemas-microsoft-com:office:word" xmlns:wp14="http://schemas.microsoft.com/office/word/2010/wordprocessingDrawing" xmlns:v="urn:schemas-microsoft-com:vml" xmlns:o="urn:schemas-microsoft-com:office:office" xmlns:mc="http://schemas.openxmlformats.org/markup-compatibility/2006" xmlns:wpc="http://schemas.microsoft.com/office/word/2010/wordprocessingCanvas" xmlns="" val="0"/>
+                          <a14:useLocalDpi xmlns="" xmlns:wpc="http://schemas.microsoft.com/office/word/2010/wordprocessingCanvas" xmlns:mc="http://schemas.openxmlformats.org/markup-compatibility/2006" xmlns:o="urn:schemas-microsoft-com:office:office" xmlns:v="urn:schemas-microsoft-com:vml" xmlns:wp14="http://schemas.microsoft.com/office/word/2010/wordprocessingDrawing" xmlns:w10="urn:schemas-microsoft-com:office:word" xmlns:w="http://schemas.openxmlformats.org/wordprocessingml/2006/main" xmlns:w14="http://schemas.microsoft.com/office/word/2010/wordml" xmlns:wpg="http://schemas.microsoft.com/office/word/2010/wordprocessingGroup" xmlns:wpi="http://schemas.microsoft.com/office/word/2010/wordprocessingInk" xmlns:wps="http://schemas.microsoft.com/office/word/2010/wordprocessingShape" xmlns:a14="http://schemas.microsoft.com/office/drawing/2010/main" val="0"/>
                         </a:ext>
                       </a:extLst>
                     </a:blip>
@@ -1444,7 +1444,7 @@
         <w:pStyle w:val="Heading2"/>
       </w:pPr>
       <w:r>
-        <w:t>Functional Use Case</w:t>
+        <w:t>Service Contract</w:t>
       </w:r>
     </w:p>
     <w:p>
@@ -1455,9 +1455,9 @@
         </w:rPr>
         <w:drawing>
           <wp:inline distT="0" distB="0" distL="0" distR="0">
-            <wp:extent cx="5181103" cy="2671638"/>
-            <wp:effectExtent l="19050" t="0" r="497" b="0"/>
-            <wp:docPr id="13" name="Picture 3"/>
+            <wp:extent cx="5728774" cy="2329732"/>
+            <wp:effectExtent l="19050" t="0" r="5276" b="0"/>
+            <wp:docPr id="15" name="Picture 7"/>
             <wp:cNvGraphicFramePr>
               <a:graphicFrameLocks xmlns:a="http://schemas.openxmlformats.org/drawingml/2006/main" noChangeAspect="1"/>
             </wp:cNvGraphicFramePr>
@@ -1465,7 +1465,7 @@
               <a:graphicData uri="http://schemas.openxmlformats.org/drawingml/2006/picture">
                 <pic:pic xmlns:pic="http://schemas.openxmlformats.org/drawingml/2006/picture">
                   <pic:nvPicPr>
-                    <pic:cNvPr id="0" name="Picture 3"/>
+                    <pic:cNvPr id="0" name="Picture 7"/>
                     <pic:cNvPicPr>
                       <a:picLocks noChangeAspect="1" noChangeArrowheads="1"/>
                     </pic:cNvPicPr>
@@ -1480,7 +1480,7 @@
                   <pic:spPr bwMode="auto">
                     <a:xfrm>
                       <a:off x="0" y="0"/>
-                      <a:ext cx="5184140" cy="2673204"/>
+                      <a:ext cx="5731510" cy="2330845"/>
                     </a:xfrm>
                     <a:prstGeom prst="rect">
                       <a:avLst/>
@@ -1500,16 +1500,14 @@
         </w:drawing>
       </w:r>
     </w:p>
-    <w:p/>
     <w:p>
       <w:pPr>
         <w:pStyle w:val="Heading2"/>
       </w:pPr>
       <w:r>
-        <w:t>Image Sampling Filter Specification</w:t>
-      </w:r>
-    </w:p>
-    <w:p/>
+        <w:t>Functional Use Case</w:t>
+      </w:r>
+    </w:p>
     <w:p>
       <w:r>
         <w:rPr>
@@ -1518,9 +1516,9 @@
         </w:rPr>
         <w:drawing>
           <wp:inline distT="0" distB="0" distL="0" distR="0">
-            <wp:extent cx="6238627" cy="2289631"/>
-            <wp:effectExtent l="19050" t="0" r="0" b="0"/>
-            <wp:docPr id="14" name="Picture 6"/>
+            <wp:extent cx="5085687" cy="3057770"/>
+            <wp:effectExtent l="19050" t="0" r="663" b="0"/>
+            <wp:docPr id="11" name="Picture 1"/>
             <wp:cNvGraphicFramePr>
               <a:graphicFrameLocks xmlns:a="http://schemas.openxmlformats.org/drawingml/2006/main" noChangeAspect="1"/>
             </wp:cNvGraphicFramePr>
@@ -1528,7 +1526,7 @@
               <a:graphicData uri="http://schemas.openxmlformats.org/drawingml/2006/picture">
                 <pic:pic xmlns:pic="http://schemas.openxmlformats.org/drawingml/2006/picture">
                   <pic:nvPicPr>
-                    <pic:cNvPr id="0" name="Picture 6"/>
+                    <pic:cNvPr id="0" name="Picture 1"/>
                     <pic:cNvPicPr>
                       <a:picLocks noChangeAspect="1" noChangeArrowheads="1"/>
                     </pic:cNvPicPr>
@@ -1543,7 +1541,70 @@
                   <pic:spPr bwMode="auto">
                     <a:xfrm>
                       <a:off x="0" y="0"/>
-                      <a:ext cx="6234664" cy="2288177"/>
+                      <a:ext cx="5091960" cy="3061542"/>
+                    </a:xfrm>
+                    <a:prstGeom prst="rect">
+                      <a:avLst/>
+                    </a:prstGeom>
+                    <a:noFill/>
+                    <a:ln w="9525">
+                      <a:noFill/>
+                      <a:miter lim="800000"/>
+                      <a:headEnd/>
+                      <a:tailEnd/>
+                    </a:ln>
+                  </pic:spPr>
+                </pic:pic>
+              </a:graphicData>
+            </a:graphic>
+          </wp:inline>
+        </w:drawing>
+      </w:r>
+    </w:p>
+    <w:p/>
+    <w:p>
+      <w:pPr>
+        <w:pStyle w:val="Heading2"/>
+      </w:pPr>
+      <w:r>
+        <w:t>Image Sampling Filter Specification</w:t>
+      </w:r>
+    </w:p>
+    <w:p/>
+    <w:p>
+      <w:r>
+        <w:rPr>
+          <w:noProof/>
+          <w:lang w:eastAsia="en-ZA"/>
+        </w:rPr>
+        <w:drawing>
+          <wp:inline distT="0" distB="0" distL="0" distR="0">
+            <wp:extent cx="5760684" cy="2687541"/>
+            <wp:effectExtent l="19050" t="0" r="0" b="0"/>
+            <wp:docPr id="12" name="Picture 4"/>
+            <wp:cNvGraphicFramePr>
+              <a:graphicFrameLocks xmlns:a="http://schemas.openxmlformats.org/drawingml/2006/main" noChangeAspect="1"/>
+            </wp:cNvGraphicFramePr>
+            <a:graphic xmlns:a="http://schemas.openxmlformats.org/drawingml/2006/main">
+              <a:graphicData uri="http://schemas.openxmlformats.org/drawingml/2006/picture">
+                <pic:pic xmlns:pic="http://schemas.openxmlformats.org/drawingml/2006/picture">
+                  <pic:nvPicPr>
+                    <pic:cNvPr id="0" name="Picture 4"/>
+                    <pic:cNvPicPr>
+                      <a:picLocks noChangeAspect="1" noChangeArrowheads="1"/>
+                    </pic:cNvPicPr>
+                  </pic:nvPicPr>
+                  <pic:blipFill>
+                    <a:blip r:embed="rId17"/>
+                    <a:srcRect/>
+                    <a:stretch>
+                      <a:fillRect/>
+                    </a:stretch>
+                  </pic:blipFill>
+                  <pic:spPr bwMode="auto">
+                    <a:xfrm>
+                      <a:off x="0" y="0"/>
+                      <a:ext cx="5773484" cy="2693513"/>
                     </a:xfrm>
                     <a:prstGeom prst="rect">
                       <a:avLst/>
@@ -2789,7 +2850,7 @@
   <a:extraClrSchemeLst/>
   <a:extLst>
     <a:ext uri="{05A4C25C-085E-4340-85A3-A5531E510DB2}">
-      <thm15:themeFamily xmlns="" xmlns:thm15="http://schemas.microsoft.com/office/thememl/2012/main" name="Office Theme" id="{62F939B6-93AF-4DB8-9C6B-D6C7DFDC589F}" vid="{4A3C46E8-61CC-4603-A589-7422A47A8E4A}"/>
+      <thm15:themeFamily xmlns:thm15="http://schemas.microsoft.com/office/thememl/2012/main" xmlns="" name="Office Theme" id="{62F939B6-93AF-4DB8-9C6B-D6C7DFDC589F}" vid="{4A3C46E8-61CC-4603-A589-7422A47A8E4A}"/>
     </a:ext>
   </a:extLst>
 </a:theme>

</xml_diff>